<commit_message>
feat: add project reports in persian
</commit_message>
<xml_diff>
--- a/report.docx
+++ b/report.docx
@@ -494,60 +494,49 @@
     <w:p>
       <w:pPr>
         <w:rPr>
-          <w:rFonts w:cs="IRANSansX"/>
-          <w:sz w:val="24"/>
-          <w:szCs w:val="24"/>
-          <w:rtl/>
-          <w:lang w:bidi="fa-IR"/>
-        </w:rPr>
-      </w:pPr>
-      <w:r>
-        <w:rPr>
-          <w:rFonts w:cs="IRANSansX" w:hint="cs"/>
-          <w:sz w:val="24"/>
-          <w:szCs w:val="24"/>
-          <w:rtl/>
-          <w:lang w:bidi="fa-IR"/>
-        </w:rPr>
-        <w:t xml:space="preserve"> در این پروژه از کتاب خانه های </w:t>
-      </w:r>
-      <w:r>
-        <w:rPr>
-          <w:rFonts w:cs="IRANSansX"/>
-          <w:sz w:val="24"/>
-          <w:szCs w:val="24"/>
-          <w:lang w:bidi="fa-IR"/>
-        </w:rPr>
-        <w:t xml:space="preserve">socket </w:t>
-      </w:r>
-      <w:r>
-        <w:rPr>
-          <w:rFonts w:cs="IRANSansX" w:hint="cs"/>
-          <w:sz w:val="24"/>
-          <w:szCs w:val="24"/>
-          <w:rtl/>
-          <w:lang w:bidi="fa-IR"/>
-        </w:rPr>
-        <w:t xml:space="preserve"> و </w:t>
-      </w:r>
-      <w:r>
-        <w:rPr>
-          <w:rFonts w:cs="IRANSansX"/>
-          <w:sz w:val="24"/>
-          <w:szCs w:val="24"/>
-          <w:lang w:bidi="fa-IR"/>
-        </w:rPr>
-        <w:t>Prometheus_client</w:t>
-      </w:r>
-      <w:r>
-        <w:rPr>
-          <w:rFonts w:cs="IRANSansX" w:hint="cs"/>
-          <w:sz w:val="24"/>
-          <w:szCs w:val="24"/>
-          <w:rtl/>
-          <w:lang w:bidi="fa-IR"/>
-        </w:rPr>
-        <w:t xml:space="preserve"> برای پایتون استفاده شده است .</w:t>
+          <w:rFonts w:cs="IRANSansX" w:hint="cs"/>
+          <w:b/>
+          <w:bCs/>
+          <w:sz w:val="24"/>
+          <w:szCs w:val="24"/>
+          <w:rtl/>
+          <w:lang w:bidi="fa-IR"/>
+        </w:rPr>
+      </w:pPr>
+      <w:r>
+        <w:rPr>
+          <w:rFonts w:cs="IRANSansX" w:hint="cs"/>
+          <w:b/>
+          <w:bCs/>
+          <w:sz w:val="24"/>
+          <w:szCs w:val="24"/>
+          <w:rtl/>
+          <w:lang w:bidi="fa-IR"/>
+        </w:rPr>
+        <w:t xml:space="preserve">مشکل </w:t>
+      </w:r>
+      <w:r>
+        <w:rPr>
+          <w:rFonts w:cs="IRANSansX"/>
+          <w:b/>
+          <w:bCs/>
+          <w:sz w:val="24"/>
+          <w:szCs w:val="24"/>
+          <w:lang w:bidi="fa-IR"/>
+        </w:rPr>
+        <w:t>label</w:t>
+      </w:r>
+      <w:r>
+        <w:rPr>
+          <w:rFonts w:cs="IRANSansX" w:hint="cs"/>
+          <w:b/>
+          <w:bCs/>
+          <w:sz w:val="24"/>
+          <w:szCs w:val="24"/>
+          <w:rtl/>
+          <w:lang w:bidi="fa-IR"/>
+        </w:rPr>
+        <w:t xml:space="preserve"> گزاری ها رفع شد.</w:t>
       </w:r>
     </w:p>
     <w:p>
@@ -568,45 +557,69 @@
           <w:rtl/>
           <w:lang w:bidi="fa-IR"/>
         </w:rPr>
-        <w:t xml:space="preserve">در کل روند پروژه به این صورت است که ما در ابتدا یک سرور را با استفاده از سوکت بالا می آوریم  که در این سرور با استفاده از ریسمان ها کاری می کنیم که به توان چند کلاینت به صورت همزمان متصل باشد. سپس متریک های ارسال شده توسط کلاینت را به پرومتئوس وصل میکنیم. این هم به این شکل است که طبق توضیحات ویدیو فایل </w:t>
-      </w:r>
-      <w:r>
-        <w:rPr>
-          <w:rFonts w:cs="IRANSansX"/>
-          <w:sz w:val="24"/>
-          <w:szCs w:val="24"/>
-          <w:lang w:bidi="fa-IR"/>
-        </w:rPr>
-        <w:t>.yml</w:t>
-      </w:r>
-      <w:r>
-        <w:rPr>
-          <w:rFonts w:cs="IRANSansX" w:hint="cs"/>
-          <w:sz w:val="24"/>
-          <w:szCs w:val="24"/>
-          <w:rtl/>
-          <w:lang w:bidi="fa-IR"/>
-        </w:rPr>
-        <w:t xml:space="preserve"> را تغییر می دهیم تا سرور ما را بشناسد در نهایت با متریک </w:t>
-      </w:r>
-      <w:r>
-        <w:rPr>
-          <w:rFonts w:cs="IRANSansX"/>
-          <w:sz w:val="24"/>
-          <w:szCs w:val="24"/>
-          <w:lang w:bidi="fa-IR"/>
-        </w:rPr>
-        <w:t xml:space="preserve">Gauge </w:t>
-      </w:r>
-      <w:r>
-        <w:rPr>
-          <w:rFonts w:cs="IRANSansX" w:hint="cs"/>
-          <w:sz w:val="24"/>
-          <w:szCs w:val="24"/>
-          <w:rtl/>
-          <w:lang w:bidi="fa-IR"/>
-        </w:rPr>
-        <w:t xml:space="preserve"> داده ها را برای سرور پرومتئوس ارسال می کنیم.</w:t>
+        <w:t xml:space="preserve"> در این پروژه از کتاب خانه های </w:t>
+      </w:r>
+      <w:r>
+        <w:rPr>
+          <w:rFonts w:cs="IRANSansX"/>
+          <w:sz w:val="24"/>
+          <w:szCs w:val="24"/>
+          <w:lang w:bidi="fa-IR"/>
+        </w:rPr>
+        <w:t xml:space="preserve">socket </w:t>
+      </w:r>
+      <w:r>
+        <w:rPr>
+          <w:rFonts w:cs="IRANSansX" w:hint="cs"/>
+          <w:sz w:val="24"/>
+          <w:szCs w:val="24"/>
+          <w:rtl/>
+          <w:lang w:bidi="fa-IR"/>
+        </w:rPr>
+        <w:t xml:space="preserve"> و </w:t>
+      </w:r>
+      <w:proofErr w:type="spellStart"/>
+      <w:r>
+        <w:rPr>
+          <w:rFonts w:cs="IRANSansX"/>
+          <w:sz w:val="24"/>
+          <w:szCs w:val="24"/>
+          <w:lang w:bidi="fa-IR"/>
+        </w:rPr>
+        <w:t>Prometheus_client</w:t>
+      </w:r>
+      <w:proofErr w:type="spellEnd"/>
+      <w:r>
+        <w:rPr>
+          <w:rFonts w:cs="IRANSansX" w:hint="cs"/>
+          <w:sz w:val="24"/>
+          <w:szCs w:val="24"/>
+          <w:rtl/>
+          <w:lang w:bidi="fa-IR"/>
+        </w:rPr>
+        <w:t xml:space="preserve"> برای </w:t>
+      </w:r>
+      <w:proofErr w:type="spellStart"/>
+      <w:r>
+        <w:rPr>
+          <w:rFonts w:cs="IRANSansX" w:hint="cs"/>
+          <w:sz w:val="24"/>
+          <w:szCs w:val="24"/>
+          <w:rtl/>
+          <w:lang w:bidi="fa-IR"/>
+        </w:rPr>
+        <w:t>پایتون</w:t>
+      </w:r>
+      <w:proofErr w:type="spellEnd"/>
+      <w:r>
+        <w:rPr>
+          <w:rFonts w:cs="IRANSansX" w:hint="cs"/>
+          <w:sz w:val="24"/>
+          <w:szCs w:val="24"/>
+          <w:rtl/>
+          <w:lang w:bidi="fa-IR"/>
+        </w:rPr>
+        <w:t xml:space="preserve"> استفاده شده است .</w:t>
       </w:r>
     </w:p>
     <w:p>
@@ -627,26 +640,210 @@
           <w:rtl/>
           <w:lang w:bidi="fa-IR"/>
         </w:rPr>
-        <w:t xml:space="preserve">برنامه پرومتئوس دارای 4 نوع متریک است که شامل </w:t>
-      </w:r>
-      <w:r>
-        <w:rPr>
-          <w:rFonts w:cs="IRANSansX"/>
-          <w:sz w:val="24"/>
-          <w:szCs w:val="24"/>
-          <w:lang w:bidi="fa-IR"/>
-        </w:rPr>
-        <w:t>Gauge,Counter,Summery,Histogram</w:t>
-      </w:r>
-      <w:r>
-        <w:rPr>
-          <w:rFonts w:cs="IRANSansX" w:hint="cs"/>
-          <w:sz w:val="24"/>
-          <w:szCs w:val="24"/>
-          <w:rtl/>
-          <w:lang w:bidi="fa-IR"/>
-        </w:rPr>
-        <w:t xml:space="preserve"> است.</w:t>
+        <w:t xml:space="preserve">در کل روند پروژه به این صورت است که ما در ابتدا یک سرور را با استفاده از </w:t>
+      </w:r>
+      <w:proofErr w:type="spellStart"/>
+      <w:r>
+        <w:rPr>
+          <w:rFonts w:cs="IRANSansX" w:hint="cs"/>
+          <w:sz w:val="24"/>
+          <w:szCs w:val="24"/>
+          <w:rtl/>
+          <w:lang w:bidi="fa-IR"/>
+        </w:rPr>
+        <w:t>سوکت</w:t>
+      </w:r>
+      <w:proofErr w:type="spellEnd"/>
+      <w:r>
+        <w:rPr>
+          <w:rFonts w:cs="IRANSansX" w:hint="cs"/>
+          <w:sz w:val="24"/>
+          <w:szCs w:val="24"/>
+          <w:rtl/>
+          <w:lang w:bidi="fa-IR"/>
+        </w:rPr>
+        <w:t xml:space="preserve"> بالا می آوریم  که در این سرور با استفاده از ریسمان ها کاری می کنیم که به توان چند </w:t>
+      </w:r>
+      <w:proofErr w:type="spellStart"/>
+      <w:r>
+        <w:rPr>
+          <w:rFonts w:cs="IRANSansX" w:hint="cs"/>
+          <w:sz w:val="24"/>
+          <w:szCs w:val="24"/>
+          <w:rtl/>
+          <w:lang w:bidi="fa-IR"/>
+        </w:rPr>
+        <w:t>کلاینت</w:t>
+      </w:r>
+      <w:proofErr w:type="spellEnd"/>
+      <w:r>
+        <w:rPr>
+          <w:rFonts w:cs="IRANSansX" w:hint="cs"/>
+          <w:sz w:val="24"/>
+          <w:szCs w:val="24"/>
+          <w:rtl/>
+          <w:lang w:bidi="fa-IR"/>
+        </w:rPr>
+        <w:t xml:space="preserve"> به صورت همزمان متصل باشد. سپس </w:t>
+      </w:r>
+      <w:proofErr w:type="spellStart"/>
+      <w:r>
+        <w:rPr>
+          <w:rFonts w:cs="IRANSansX" w:hint="cs"/>
+          <w:sz w:val="24"/>
+          <w:szCs w:val="24"/>
+          <w:rtl/>
+          <w:lang w:bidi="fa-IR"/>
+        </w:rPr>
+        <w:t>متریک</w:t>
+      </w:r>
+      <w:proofErr w:type="spellEnd"/>
+      <w:r>
+        <w:rPr>
+          <w:rFonts w:cs="IRANSansX" w:hint="cs"/>
+          <w:sz w:val="24"/>
+          <w:szCs w:val="24"/>
+          <w:rtl/>
+          <w:lang w:bidi="fa-IR"/>
+        </w:rPr>
+        <w:t xml:space="preserve"> های ارسال شده توسط </w:t>
+      </w:r>
+      <w:proofErr w:type="spellStart"/>
+      <w:r>
+        <w:rPr>
+          <w:rFonts w:cs="IRANSansX" w:hint="cs"/>
+          <w:sz w:val="24"/>
+          <w:szCs w:val="24"/>
+          <w:rtl/>
+          <w:lang w:bidi="fa-IR"/>
+        </w:rPr>
+        <w:t>کلاینت</w:t>
+      </w:r>
+      <w:proofErr w:type="spellEnd"/>
+      <w:r>
+        <w:rPr>
+          <w:rFonts w:cs="IRANSansX" w:hint="cs"/>
+          <w:sz w:val="24"/>
+          <w:szCs w:val="24"/>
+          <w:rtl/>
+          <w:lang w:bidi="fa-IR"/>
+        </w:rPr>
+        <w:t xml:space="preserve"> را به </w:t>
+      </w:r>
+      <w:proofErr w:type="spellStart"/>
+      <w:r>
+        <w:rPr>
+          <w:rFonts w:cs="IRANSansX" w:hint="cs"/>
+          <w:sz w:val="24"/>
+          <w:szCs w:val="24"/>
+          <w:rtl/>
+          <w:lang w:bidi="fa-IR"/>
+        </w:rPr>
+        <w:t>پرومتئوس</w:t>
+      </w:r>
+      <w:proofErr w:type="spellEnd"/>
+      <w:r>
+        <w:rPr>
+          <w:rFonts w:cs="IRANSansX" w:hint="cs"/>
+          <w:sz w:val="24"/>
+          <w:szCs w:val="24"/>
+          <w:rtl/>
+          <w:lang w:bidi="fa-IR"/>
+        </w:rPr>
+        <w:t xml:space="preserve"> وصل میکنیم. این هم به این شکل است که طبق توضیحات ویدیو فایل </w:t>
+      </w:r>
+      <w:r>
+        <w:rPr>
+          <w:rFonts w:cs="IRANSansX"/>
+          <w:sz w:val="24"/>
+          <w:szCs w:val="24"/>
+          <w:lang w:bidi="fa-IR"/>
+        </w:rPr>
+        <w:t>.</w:t>
+      </w:r>
+      <w:proofErr w:type="spellStart"/>
+      <w:r>
+        <w:rPr>
+          <w:rFonts w:cs="IRANSansX"/>
+          <w:sz w:val="24"/>
+          <w:szCs w:val="24"/>
+          <w:lang w:bidi="fa-IR"/>
+        </w:rPr>
+        <w:t>yml</w:t>
+      </w:r>
+      <w:proofErr w:type="spellEnd"/>
+      <w:r>
+        <w:rPr>
+          <w:rFonts w:cs="IRANSansX" w:hint="cs"/>
+          <w:sz w:val="24"/>
+          <w:szCs w:val="24"/>
+          <w:rtl/>
+          <w:lang w:bidi="fa-IR"/>
+        </w:rPr>
+        <w:t xml:space="preserve"> را تغییر می دهیم تا سرور ما را بشناسد در نهایت با </w:t>
+      </w:r>
+      <w:proofErr w:type="spellStart"/>
+      <w:r>
+        <w:rPr>
+          <w:rFonts w:cs="IRANSansX" w:hint="cs"/>
+          <w:sz w:val="24"/>
+          <w:szCs w:val="24"/>
+          <w:rtl/>
+          <w:lang w:bidi="fa-IR"/>
+        </w:rPr>
+        <w:t>متریک</w:t>
+      </w:r>
+      <w:proofErr w:type="spellEnd"/>
+      <w:r>
+        <w:rPr>
+          <w:rFonts w:cs="IRANSansX" w:hint="cs"/>
+          <w:sz w:val="24"/>
+          <w:szCs w:val="24"/>
+          <w:rtl/>
+          <w:lang w:bidi="fa-IR"/>
+        </w:rPr>
+        <w:t xml:space="preserve"> </w:t>
+      </w:r>
+      <w:r>
+        <w:rPr>
+          <w:rFonts w:cs="IRANSansX"/>
+          <w:sz w:val="24"/>
+          <w:szCs w:val="24"/>
+          <w:lang w:bidi="fa-IR"/>
+        </w:rPr>
+        <w:t xml:space="preserve">Gauge </w:t>
+      </w:r>
+      <w:r>
+        <w:rPr>
+          <w:rFonts w:cs="IRANSansX" w:hint="cs"/>
+          <w:sz w:val="24"/>
+          <w:szCs w:val="24"/>
+          <w:rtl/>
+          <w:lang w:bidi="fa-IR"/>
+        </w:rPr>
+        <w:t xml:space="preserve"> داده ها را برای سرور </w:t>
+      </w:r>
+      <w:proofErr w:type="spellStart"/>
+      <w:r>
+        <w:rPr>
+          <w:rFonts w:cs="IRANSansX" w:hint="cs"/>
+          <w:sz w:val="24"/>
+          <w:szCs w:val="24"/>
+          <w:rtl/>
+          <w:lang w:bidi="fa-IR"/>
+        </w:rPr>
+        <w:t>پرومتئوس</w:t>
+      </w:r>
+      <w:proofErr w:type="spellEnd"/>
+      <w:r>
+        <w:rPr>
+          <w:rFonts w:cs="IRANSansX" w:hint="cs"/>
+          <w:sz w:val="24"/>
+          <w:szCs w:val="24"/>
+          <w:rtl/>
+          <w:lang w:bidi="fa-IR"/>
+        </w:rPr>
+        <w:t xml:space="preserve"> ارسال می کنیم.</w:t>
       </w:r>
     </w:p>
     <w:p>
@@ -661,22 +858,78 @@
       </w:pPr>
       <w:r>
         <w:rPr>
-          <w:rFonts w:cs="IRANSansX"/>
-          <w:sz w:val="24"/>
-          <w:szCs w:val="24"/>
-          <w:lang w:bidi="fa-IR"/>
-        </w:rPr>
-        <w:t>Counter</w:t>
-      </w:r>
-      <w:r>
-        <w:rPr>
-          <w:rFonts w:cs="IRANSansX" w:hint="cs"/>
-          <w:sz w:val="24"/>
-          <w:szCs w:val="24"/>
-          <w:rtl/>
-          <w:lang w:bidi="fa-IR"/>
-        </w:rPr>
-        <w:t xml:space="preserve"> :</w:t>
+          <w:rFonts w:cs="IRANSansX" w:hint="cs"/>
+          <w:sz w:val="24"/>
+          <w:szCs w:val="24"/>
+          <w:rtl/>
+          <w:lang w:bidi="fa-IR"/>
+        </w:rPr>
+        <w:t xml:space="preserve">برنامه </w:t>
+      </w:r>
+      <w:proofErr w:type="spellStart"/>
+      <w:r>
+        <w:rPr>
+          <w:rFonts w:cs="IRANSansX" w:hint="cs"/>
+          <w:sz w:val="24"/>
+          <w:szCs w:val="24"/>
+          <w:rtl/>
+          <w:lang w:bidi="fa-IR"/>
+        </w:rPr>
+        <w:t>پرومتئوس</w:t>
+      </w:r>
+      <w:proofErr w:type="spellEnd"/>
+      <w:r>
+        <w:rPr>
+          <w:rFonts w:cs="IRANSansX" w:hint="cs"/>
+          <w:sz w:val="24"/>
+          <w:szCs w:val="24"/>
+          <w:rtl/>
+          <w:lang w:bidi="fa-IR"/>
+        </w:rPr>
+        <w:t xml:space="preserve"> دارای 4 نوع </w:t>
+      </w:r>
+      <w:proofErr w:type="spellStart"/>
+      <w:r>
+        <w:rPr>
+          <w:rFonts w:cs="IRANSansX" w:hint="cs"/>
+          <w:sz w:val="24"/>
+          <w:szCs w:val="24"/>
+          <w:rtl/>
+          <w:lang w:bidi="fa-IR"/>
+        </w:rPr>
+        <w:t>متریک</w:t>
+      </w:r>
+      <w:proofErr w:type="spellEnd"/>
+      <w:r>
+        <w:rPr>
+          <w:rFonts w:cs="IRANSansX" w:hint="cs"/>
+          <w:sz w:val="24"/>
+          <w:szCs w:val="24"/>
+          <w:rtl/>
+          <w:lang w:bidi="fa-IR"/>
+        </w:rPr>
+        <w:t xml:space="preserve"> است که شامل </w:t>
+      </w:r>
+      <w:proofErr w:type="spellStart"/>
+      <w:r>
+        <w:rPr>
+          <w:rFonts w:cs="IRANSansX"/>
+          <w:sz w:val="24"/>
+          <w:szCs w:val="24"/>
+          <w:lang w:bidi="fa-IR"/>
+        </w:rPr>
+        <w:t>Gauge,Counter,Summery,Histogram</w:t>
+      </w:r>
+      <w:proofErr w:type="spellEnd"/>
+      <w:r>
+        <w:rPr>
+          <w:rFonts w:cs="IRANSansX" w:hint="cs"/>
+          <w:sz w:val="24"/>
+          <w:szCs w:val="24"/>
+          <w:rtl/>
+          <w:lang w:bidi="fa-IR"/>
+        </w:rPr>
+        <w:t xml:space="preserve"> است.</w:t>
       </w:r>
     </w:p>
     <w:p>
@@ -689,16 +942,27 @@
           <w:lang w:bidi="fa-IR"/>
         </w:rPr>
       </w:pPr>
-      <w:r>
-        <w:rPr>
-          <w:rFonts w:cs="IRANSansX" w:hint="cs"/>
-          <w:sz w:val="24"/>
-          <w:szCs w:val="24"/>
-          <w:rtl/>
-          <w:lang w:bidi="fa-IR"/>
-        </w:rPr>
-        <w:t>به این صورت است که مقدار آن می تواند افزایش یابد یا ریست یا همان صفر شود.</w:t>
-      </w:r>
+      <w:proofErr w:type="gramStart"/>
+      <w:r>
+        <w:rPr>
+          <w:rFonts w:cs="IRANSansX"/>
+          <w:sz w:val="24"/>
+          <w:szCs w:val="24"/>
+          <w:lang w:bidi="fa-IR"/>
+        </w:rPr>
+        <w:t>Counter</w:t>
+      </w:r>
+      <w:r>
+        <w:rPr>
+          <w:rFonts w:cs="IRANSansX" w:hint="cs"/>
+          <w:sz w:val="24"/>
+          <w:szCs w:val="24"/>
+          <w:rtl/>
+          <w:lang w:bidi="fa-IR"/>
+        </w:rPr>
+        <w:t xml:space="preserve"> :</w:t>
+      </w:r>
+      <w:proofErr w:type="gramEnd"/>
     </w:p>
     <w:p>
       <w:pPr>
@@ -712,22 +976,35 @@
       </w:pPr>
       <w:r>
         <w:rPr>
-          <w:rFonts w:cs="IRANSansX"/>
-          <w:sz w:val="24"/>
-          <w:szCs w:val="24"/>
-          <w:lang w:bidi="fa-IR"/>
-        </w:rPr>
-        <w:t>Gauge</w:t>
-      </w:r>
-      <w:r>
-        <w:rPr>
-          <w:rFonts w:cs="IRANSansX" w:hint="cs"/>
-          <w:sz w:val="24"/>
-          <w:szCs w:val="24"/>
-          <w:rtl/>
-          <w:lang w:bidi="fa-IR"/>
-        </w:rPr>
-        <w:t xml:space="preserve"> :</w:t>
+          <w:rFonts w:cs="IRANSansX" w:hint="cs"/>
+          <w:sz w:val="24"/>
+          <w:szCs w:val="24"/>
+          <w:rtl/>
+          <w:lang w:bidi="fa-IR"/>
+        </w:rPr>
+        <w:t xml:space="preserve">به این صورت است که مقدار آن می تواند افزایش یابد یا </w:t>
+      </w:r>
+      <w:proofErr w:type="spellStart"/>
+      <w:r>
+        <w:rPr>
+          <w:rFonts w:cs="IRANSansX" w:hint="cs"/>
+          <w:sz w:val="24"/>
+          <w:szCs w:val="24"/>
+          <w:rtl/>
+          <w:lang w:bidi="fa-IR"/>
+        </w:rPr>
+        <w:t>ریست</w:t>
+      </w:r>
+      <w:proofErr w:type="spellEnd"/>
+      <w:r>
+        <w:rPr>
+          <w:rFonts w:cs="IRANSansX" w:hint="cs"/>
+          <w:sz w:val="24"/>
+          <w:szCs w:val="24"/>
+          <w:rtl/>
+          <w:lang w:bidi="fa-IR"/>
+        </w:rPr>
+        <w:t xml:space="preserve"> یا همان صفر شود.</w:t>
       </w:r>
     </w:p>
     <w:p>
@@ -740,35 +1017,27 @@
           <w:lang w:bidi="fa-IR"/>
         </w:rPr>
       </w:pPr>
-      <w:r>
-        <w:rPr>
-          <w:rFonts w:cs="IRANSansX" w:hint="cs"/>
-          <w:sz w:val="24"/>
-          <w:szCs w:val="24"/>
-          <w:rtl/>
-          <w:lang w:bidi="fa-IR"/>
-        </w:rPr>
-        <w:t xml:space="preserve">مقدار آن می تواند افزایش یا کاهش یابد یا به مقدار دلخواهی مقدار دهی شود با استفاده از تابع </w:t>
-      </w:r>
-      <w:r>
-        <w:rPr>
-          <w:rFonts w:cs="IRANSansX"/>
-          <w:sz w:val="24"/>
-          <w:szCs w:val="24"/>
-          <w:lang w:bidi="fa-IR"/>
-        </w:rPr>
-        <w:t>set()</w:t>
-      </w:r>
-      <w:r>
-        <w:rPr>
-          <w:rFonts w:cs="IRANSansX" w:hint="cs"/>
-          <w:sz w:val="24"/>
-          <w:szCs w:val="24"/>
-          <w:rtl/>
-          <w:lang w:bidi="fa-IR"/>
-        </w:rPr>
-        <w:t xml:space="preserve"> </w:t>
-      </w:r>
+      <w:proofErr w:type="gramStart"/>
+      <w:r>
+        <w:rPr>
+          <w:rFonts w:cs="IRANSansX"/>
+          <w:sz w:val="24"/>
+          <w:szCs w:val="24"/>
+          <w:lang w:bidi="fa-IR"/>
+        </w:rPr>
+        <w:t>Gauge</w:t>
+      </w:r>
+      <w:r>
+        <w:rPr>
+          <w:rFonts w:cs="IRANSansX" w:hint="cs"/>
+          <w:sz w:val="24"/>
+          <w:szCs w:val="24"/>
+          <w:rtl/>
+          <w:lang w:bidi="fa-IR"/>
+        </w:rPr>
+        <w:t xml:space="preserve"> :</w:t>
+      </w:r>
+      <w:proofErr w:type="gramEnd"/>
     </w:p>
     <w:p>
       <w:pPr>
@@ -782,22 +1051,54 @@
       </w:pPr>
       <w:r>
         <w:rPr>
-          <w:rFonts w:cs="IRANSansX"/>
-          <w:sz w:val="24"/>
-          <w:szCs w:val="24"/>
-          <w:lang w:bidi="fa-IR"/>
-        </w:rPr>
-        <w:t>Summery</w:t>
-      </w:r>
-      <w:r>
-        <w:rPr>
-          <w:rFonts w:cs="IRANSansX" w:hint="cs"/>
-          <w:sz w:val="24"/>
-          <w:szCs w:val="24"/>
-          <w:rtl/>
-          <w:lang w:bidi="fa-IR"/>
-        </w:rPr>
-        <w:t xml:space="preserve"> :</w:t>
+          <w:rFonts w:cs="IRANSansX" w:hint="cs"/>
+          <w:sz w:val="24"/>
+          <w:szCs w:val="24"/>
+          <w:rtl/>
+          <w:lang w:bidi="fa-IR"/>
+        </w:rPr>
+        <w:t xml:space="preserve">مقدار آن می تواند افزایش یا کاهش یابد یا به مقدار </w:t>
+      </w:r>
+      <w:proofErr w:type="spellStart"/>
+      <w:r>
+        <w:rPr>
+          <w:rFonts w:cs="IRANSansX" w:hint="cs"/>
+          <w:sz w:val="24"/>
+          <w:szCs w:val="24"/>
+          <w:rtl/>
+          <w:lang w:bidi="fa-IR"/>
+        </w:rPr>
+        <w:t>دلخواهی</w:t>
+      </w:r>
+      <w:proofErr w:type="spellEnd"/>
+      <w:r>
+        <w:rPr>
+          <w:rFonts w:cs="IRANSansX" w:hint="cs"/>
+          <w:sz w:val="24"/>
+          <w:szCs w:val="24"/>
+          <w:rtl/>
+          <w:lang w:bidi="fa-IR"/>
+        </w:rPr>
+        <w:t xml:space="preserve"> مقدار دهی شود با استفاده از تابع </w:t>
+      </w:r>
+      <w:r>
+        <w:rPr>
+          <w:rFonts w:cs="IRANSansX"/>
+          <w:sz w:val="24"/>
+          <w:szCs w:val="24"/>
+          <w:lang w:bidi="fa-IR"/>
+        </w:rPr>
+        <w:t>set()</w:t>
+      </w:r>
+      <w:r>
+        <w:rPr>
+          <w:rFonts w:cs="IRANSansX" w:hint="cs"/>
+          <w:sz w:val="24"/>
+          <w:szCs w:val="24"/>
+          <w:rtl/>
+          <w:lang w:bidi="fa-IR"/>
+        </w:rPr>
+        <w:t xml:space="preserve"> </w:t>
       </w:r>
     </w:p>
     <w:p>
@@ -810,316 +1111,27 @@
           <w:lang w:bidi="fa-IR"/>
         </w:rPr>
       </w:pPr>
-      <w:r>
-        <w:rPr>
-          <w:rFonts w:cs="IRANSansX"/>
-          <w:sz w:val="24"/>
-          <w:szCs w:val="24"/>
-          <w:rtl/>
-          <w:lang w:bidi="fa-IR"/>
-        </w:rPr>
-        <w:t>شب</w:t>
-      </w:r>
-      <w:r>
-        <w:rPr>
-          <w:rFonts w:cs="IRANSansX" w:hint="cs"/>
-          <w:sz w:val="24"/>
-          <w:szCs w:val="24"/>
-          <w:rtl/>
-          <w:lang w:bidi="fa-IR"/>
-        </w:rPr>
-        <w:t>یه</w:t>
-      </w:r>
-      <w:r>
-        <w:rPr>
-          <w:rFonts w:cs="IRANSansX"/>
-          <w:sz w:val="24"/>
-          <w:szCs w:val="24"/>
-          <w:rtl/>
-          <w:lang w:bidi="fa-IR"/>
-        </w:rPr>
-        <w:t xml:space="preserve"> به ه</w:t>
-      </w:r>
-      <w:r>
-        <w:rPr>
-          <w:rFonts w:cs="IRANSansX" w:hint="cs"/>
-          <w:sz w:val="24"/>
-          <w:szCs w:val="24"/>
-          <w:rtl/>
-          <w:lang w:bidi="fa-IR"/>
-        </w:rPr>
-        <w:t>یستوگرام،</w:t>
-      </w:r>
-      <w:r>
-        <w:rPr>
-          <w:rFonts w:cs="IRANSansX"/>
-          <w:sz w:val="24"/>
-          <w:szCs w:val="24"/>
-          <w:rtl/>
-          <w:lang w:bidi="fa-IR"/>
-        </w:rPr>
-        <w:t xml:space="preserve"> </w:t>
-      </w:r>
-      <w:r>
-        <w:rPr>
-          <w:rFonts w:cs="IRANSansX" w:hint="cs"/>
-          <w:sz w:val="24"/>
-          <w:szCs w:val="24"/>
-          <w:rtl/>
-          <w:lang w:bidi="fa-IR"/>
-        </w:rPr>
-        <w:t>یک</w:t>
-      </w:r>
-      <w:r>
-        <w:rPr>
-          <w:rFonts w:cs="IRANSansX"/>
-          <w:sz w:val="24"/>
-          <w:szCs w:val="24"/>
-          <w:rtl/>
-          <w:lang w:bidi="fa-IR"/>
-        </w:rPr>
-        <w:t xml:space="preserve"> خلاصه مشاهدات را نمونه م</w:t>
-      </w:r>
-      <w:r>
-        <w:rPr>
-          <w:rFonts w:cs="IRANSansX" w:hint="cs"/>
-          <w:sz w:val="24"/>
-          <w:szCs w:val="24"/>
-          <w:rtl/>
-          <w:lang w:bidi="fa-IR"/>
-        </w:rPr>
-        <w:t>ی‌کند</w:t>
-      </w:r>
-      <w:r>
-        <w:rPr>
-          <w:rFonts w:cs="IRANSansX"/>
-          <w:sz w:val="24"/>
-          <w:szCs w:val="24"/>
-          <w:rtl/>
-          <w:lang w:bidi="fa-IR"/>
-        </w:rPr>
-        <w:t xml:space="preserve"> (معمولا چ</w:t>
-      </w:r>
-      <w:r>
-        <w:rPr>
-          <w:rFonts w:cs="IRANSansX" w:hint="cs"/>
-          <w:sz w:val="24"/>
-          <w:szCs w:val="24"/>
-          <w:rtl/>
-          <w:lang w:bidi="fa-IR"/>
-        </w:rPr>
-        <w:t>یزهایی</w:t>
-      </w:r>
-      <w:r>
-        <w:rPr>
-          <w:rFonts w:cs="IRANSansX"/>
-          <w:sz w:val="24"/>
-          <w:szCs w:val="24"/>
-          <w:rtl/>
-          <w:lang w:bidi="fa-IR"/>
-        </w:rPr>
-        <w:t xml:space="preserve"> مانند مدت زمان درخواست و اندازه پاسخ). در حال</w:t>
-      </w:r>
-      <w:r>
-        <w:rPr>
-          <w:rFonts w:cs="IRANSansX" w:hint="cs"/>
-          <w:sz w:val="24"/>
-          <w:szCs w:val="24"/>
-          <w:rtl/>
-          <w:lang w:bidi="fa-IR"/>
-        </w:rPr>
-        <w:t>ی</w:t>
-      </w:r>
-      <w:r>
-        <w:rPr>
-          <w:rFonts w:cs="IRANSansX"/>
-          <w:sz w:val="24"/>
-          <w:szCs w:val="24"/>
-          <w:rtl/>
-          <w:lang w:bidi="fa-IR"/>
-        </w:rPr>
-        <w:t xml:space="preserve"> که تعداد کل مشاهدات و مجموع تمام مقاد</w:t>
-      </w:r>
-      <w:r>
-        <w:rPr>
-          <w:rFonts w:cs="IRANSansX" w:hint="cs"/>
-          <w:sz w:val="24"/>
-          <w:szCs w:val="24"/>
-          <w:rtl/>
-          <w:lang w:bidi="fa-IR"/>
-        </w:rPr>
-        <w:t>یر</w:t>
-      </w:r>
-      <w:r>
-        <w:rPr>
-          <w:rFonts w:cs="IRANSansX"/>
-          <w:sz w:val="24"/>
-          <w:szCs w:val="24"/>
-          <w:rtl/>
-          <w:lang w:bidi="fa-IR"/>
-        </w:rPr>
-        <w:t xml:space="preserve"> مشاهده شده را ن</w:t>
-      </w:r>
-      <w:r>
-        <w:rPr>
-          <w:rFonts w:cs="IRANSansX" w:hint="cs"/>
-          <w:sz w:val="24"/>
-          <w:szCs w:val="24"/>
-          <w:rtl/>
-          <w:lang w:bidi="fa-IR"/>
-        </w:rPr>
-        <w:t>یز</w:t>
-      </w:r>
-      <w:r>
-        <w:rPr>
-          <w:rFonts w:cs="IRANSansX"/>
-          <w:sz w:val="24"/>
-          <w:szCs w:val="24"/>
-          <w:rtl/>
-          <w:lang w:bidi="fa-IR"/>
-        </w:rPr>
-        <w:t xml:space="preserve"> ارائه م</w:t>
-      </w:r>
-      <w:r>
-        <w:rPr>
-          <w:rFonts w:cs="IRANSansX" w:hint="cs"/>
-          <w:sz w:val="24"/>
-          <w:szCs w:val="24"/>
-          <w:rtl/>
-          <w:lang w:bidi="fa-IR"/>
-        </w:rPr>
-        <w:t>ی</w:t>
-      </w:r>
-      <w:r>
-        <w:rPr>
-          <w:rFonts w:cs="IRANSansX"/>
-          <w:sz w:val="24"/>
-          <w:szCs w:val="24"/>
-          <w:rtl/>
-          <w:lang w:bidi="fa-IR"/>
-        </w:rPr>
-        <w:t xml:space="preserve"> دهد، چندک ها</w:t>
-      </w:r>
-      <w:r>
-        <w:rPr>
-          <w:rFonts w:cs="IRANSansX" w:hint="cs"/>
-          <w:sz w:val="24"/>
-          <w:szCs w:val="24"/>
-          <w:rtl/>
-          <w:lang w:bidi="fa-IR"/>
-        </w:rPr>
-        <w:t>ی</w:t>
-      </w:r>
-      <w:r>
-        <w:rPr>
-          <w:rFonts w:cs="IRANSansX"/>
-          <w:sz w:val="24"/>
-          <w:szCs w:val="24"/>
-          <w:rtl/>
-          <w:lang w:bidi="fa-IR"/>
-        </w:rPr>
-        <w:t xml:space="preserve"> قابل تنظ</w:t>
-      </w:r>
-      <w:r>
-        <w:rPr>
-          <w:rFonts w:cs="IRANSansX" w:hint="cs"/>
-          <w:sz w:val="24"/>
-          <w:szCs w:val="24"/>
-          <w:rtl/>
-          <w:lang w:bidi="fa-IR"/>
-        </w:rPr>
-        <w:t>یم</w:t>
-      </w:r>
-      <w:r>
-        <w:rPr>
-          <w:rFonts w:cs="IRANSansX"/>
-          <w:sz w:val="24"/>
-          <w:szCs w:val="24"/>
-          <w:rtl/>
-          <w:lang w:bidi="fa-IR"/>
-        </w:rPr>
-        <w:t xml:space="preserve"> را در </w:t>
-      </w:r>
-      <w:r>
-        <w:rPr>
-          <w:rFonts w:cs="IRANSansX" w:hint="cs"/>
-          <w:sz w:val="24"/>
-          <w:szCs w:val="24"/>
-          <w:rtl/>
-          <w:lang w:bidi="fa-IR"/>
-        </w:rPr>
-        <w:t>یک</w:t>
-      </w:r>
-      <w:r>
-        <w:rPr>
-          <w:rFonts w:cs="IRANSansX"/>
-          <w:sz w:val="24"/>
-          <w:szCs w:val="24"/>
-          <w:rtl/>
-          <w:lang w:bidi="fa-IR"/>
-        </w:rPr>
-        <w:t xml:space="preserve"> پنجره زمان</w:t>
-      </w:r>
-      <w:r>
-        <w:rPr>
-          <w:rFonts w:cs="IRANSansX" w:hint="cs"/>
-          <w:sz w:val="24"/>
-          <w:szCs w:val="24"/>
-          <w:rtl/>
-          <w:lang w:bidi="fa-IR"/>
-        </w:rPr>
-        <w:t>ی</w:t>
-      </w:r>
-      <w:r>
-        <w:rPr>
-          <w:rFonts w:cs="IRANSansX"/>
-          <w:sz w:val="24"/>
-          <w:szCs w:val="24"/>
-          <w:rtl/>
-          <w:lang w:bidi="fa-IR"/>
-        </w:rPr>
-        <w:t xml:space="preserve"> کشو</w:t>
-      </w:r>
-      <w:r>
-        <w:rPr>
-          <w:rFonts w:cs="IRANSansX" w:hint="cs"/>
-          <w:sz w:val="24"/>
-          <w:szCs w:val="24"/>
-          <w:rtl/>
-          <w:lang w:bidi="fa-IR"/>
-        </w:rPr>
-        <w:t>یی</w:t>
-      </w:r>
-      <w:r>
-        <w:rPr>
-          <w:rFonts w:cs="IRANSansX"/>
-          <w:sz w:val="24"/>
-          <w:szCs w:val="24"/>
-          <w:rtl/>
-          <w:lang w:bidi="fa-IR"/>
-        </w:rPr>
-        <w:t xml:space="preserve"> محاسبه م</w:t>
-      </w:r>
-      <w:r>
-        <w:rPr>
-          <w:rFonts w:cs="IRANSansX" w:hint="cs"/>
-          <w:sz w:val="24"/>
-          <w:szCs w:val="24"/>
-          <w:rtl/>
-          <w:lang w:bidi="fa-IR"/>
-        </w:rPr>
-        <w:t>ی</w:t>
-      </w:r>
-      <w:r>
-        <w:rPr>
-          <w:rFonts w:cs="IRANSansX"/>
-          <w:sz w:val="24"/>
-          <w:szCs w:val="24"/>
-          <w:rtl/>
-          <w:lang w:bidi="fa-IR"/>
-        </w:rPr>
-        <w:t xml:space="preserve"> کند.</w:t>
-      </w:r>
+      <w:proofErr w:type="gramStart"/>
+      <w:r>
+        <w:rPr>
+          <w:rFonts w:cs="IRANSansX"/>
+          <w:sz w:val="24"/>
+          <w:szCs w:val="24"/>
+          <w:lang w:bidi="fa-IR"/>
+        </w:rPr>
+        <w:t>Summery</w:t>
+      </w:r>
+      <w:r>
+        <w:rPr>
+          <w:rFonts w:cs="IRANSansX" w:hint="cs"/>
+          <w:sz w:val="24"/>
+          <w:szCs w:val="24"/>
+          <w:rtl/>
+          <w:lang w:bidi="fa-IR"/>
+        </w:rPr>
+        <w:t xml:space="preserve"> :</w:t>
+      </w:r>
+      <w:proofErr w:type="gramEnd"/>
     </w:p>
     <w:p>
       <w:pPr>
@@ -1131,6 +1143,384 @@
           <w:lang w:bidi="fa-IR"/>
         </w:rPr>
       </w:pPr>
+      <w:r>
+        <w:rPr>
+          <w:rFonts w:cs="IRANSansX"/>
+          <w:sz w:val="24"/>
+          <w:szCs w:val="24"/>
+          <w:rtl/>
+          <w:lang w:bidi="fa-IR"/>
+        </w:rPr>
+        <w:t>شب</w:t>
+      </w:r>
+      <w:r>
+        <w:rPr>
+          <w:rFonts w:cs="IRANSansX" w:hint="cs"/>
+          <w:sz w:val="24"/>
+          <w:szCs w:val="24"/>
+          <w:rtl/>
+          <w:lang w:bidi="fa-IR"/>
+        </w:rPr>
+        <w:t>یه</w:t>
+      </w:r>
+      <w:r>
+        <w:rPr>
+          <w:rFonts w:cs="IRANSansX"/>
+          <w:sz w:val="24"/>
+          <w:szCs w:val="24"/>
+          <w:rtl/>
+          <w:lang w:bidi="fa-IR"/>
+        </w:rPr>
+        <w:t xml:space="preserve"> به </w:t>
+      </w:r>
+      <w:proofErr w:type="spellStart"/>
+      <w:r>
+        <w:rPr>
+          <w:rFonts w:cs="IRANSansX"/>
+          <w:sz w:val="24"/>
+          <w:szCs w:val="24"/>
+          <w:rtl/>
+          <w:lang w:bidi="fa-IR"/>
+        </w:rPr>
+        <w:t>ه</w:t>
+      </w:r>
+      <w:r>
+        <w:rPr>
+          <w:rFonts w:cs="IRANSansX" w:hint="cs"/>
+          <w:sz w:val="24"/>
+          <w:szCs w:val="24"/>
+          <w:rtl/>
+          <w:lang w:bidi="fa-IR"/>
+        </w:rPr>
+        <w:t>یستوگرام</w:t>
+      </w:r>
+      <w:proofErr w:type="spellEnd"/>
+      <w:r>
+        <w:rPr>
+          <w:rFonts w:cs="IRANSansX" w:hint="cs"/>
+          <w:sz w:val="24"/>
+          <w:szCs w:val="24"/>
+          <w:rtl/>
+          <w:lang w:bidi="fa-IR"/>
+        </w:rPr>
+        <w:t>،</w:t>
+      </w:r>
+      <w:r>
+        <w:rPr>
+          <w:rFonts w:cs="IRANSansX"/>
+          <w:sz w:val="24"/>
+          <w:szCs w:val="24"/>
+          <w:rtl/>
+          <w:lang w:bidi="fa-IR"/>
+        </w:rPr>
+        <w:t xml:space="preserve"> </w:t>
+      </w:r>
+      <w:r>
+        <w:rPr>
+          <w:rFonts w:cs="IRANSansX" w:hint="cs"/>
+          <w:sz w:val="24"/>
+          <w:szCs w:val="24"/>
+          <w:rtl/>
+          <w:lang w:bidi="fa-IR"/>
+        </w:rPr>
+        <w:t>یک</w:t>
+      </w:r>
+      <w:r>
+        <w:rPr>
+          <w:rFonts w:cs="IRANSansX"/>
+          <w:sz w:val="24"/>
+          <w:szCs w:val="24"/>
+          <w:rtl/>
+          <w:lang w:bidi="fa-IR"/>
+        </w:rPr>
+        <w:t xml:space="preserve"> خلاصه مشاهدات را نمونه </w:t>
+      </w:r>
+      <w:proofErr w:type="spellStart"/>
+      <w:r>
+        <w:rPr>
+          <w:rFonts w:cs="IRANSansX"/>
+          <w:sz w:val="24"/>
+          <w:szCs w:val="24"/>
+          <w:rtl/>
+          <w:lang w:bidi="fa-IR"/>
+        </w:rPr>
+        <w:t>م</w:t>
+      </w:r>
+      <w:r>
+        <w:rPr>
+          <w:rFonts w:cs="IRANSansX" w:hint="cs"/>
+          <w:sz w:val="24"/>
+          <w:szCs w:val="24"/>
+          <w:rtl/>
+          <w:lang w:bidi="fa-IR"/>
+        </w:rPr>
+        <w:t>ی‌کند</w:t>
+      </w:r>
+      <w:proofErr w:type="spellEnd"/>
+      <w:r>
+        <w:rPr>
+          <w:rFonts w:cs="IRANSansX"/>
+          <w:sz w:val="24"/>
+          <w:szCs w:val="24"/>
+          <w:rtl/>
+          <w:lang w:bidi="fa-IR"/>
+        </w:rPr>
+        <w:t xml:space="preserve"> (معمولا چ</w:t>
+      </w:r>
+      <w:r>
+        <w:rPr>
+          <w:rFonts w:cs="IRANSansX" w:hint="cs"/>
+          <w:sz w:val="24"/>
+          <w:szCs w:val="24"/>
+          <w:rtl/>
+          <w:lang w:bidi="fa-IR"/>
+        </w:rPr>
+        <w:t>یزهایی</w:t>
+      </w:r>
+      <w:r>
+        <w:rPr>
+          <w:rFonts w:cs="IRANSansX"/>
+          <w:sz w:val="24"/>
+          <w:szCs w:val="24"/>
+          <w:rtl/>
+          <w:lang w:bidi="fa-IR"/>
+        </w:rPr>
+        <w:t xml:space="preserve"> مانند مدت زمان درخواست و اندازه پاسخ). در حال</w:t>
+      </w:r>
+      <w:r>
+        <w:rPr>
+          <w:rFonts w:cs="IRANSansX" w:hint="cs"/>
+          <w:sz w:val="24"/>
+          <w:szCs w:val="24"/>
+          <w:rtl/>
+          <w:lang w:bidi="fa-IR"/>
+        </w:rPr>
+        <w:t>ی</w:t>
+      </w:r>
+      <w:r>
+        <w:rPr>
+          <w:rFonts w:cs="IRANSansX"/>
+          <w:sz w:val="24"/>
+          <w:szCs w:val="24"/>
+          <w:rtl/>
+          <w:lang w:bidi="fa-IR"/>
+        </w:rPr>
+        <w:t xml:space="preserve"> که تعداد کل مشاهدات و مجموع تمام مقاد</w:t>
+      </w:r>
+      <w:r>
+        <w:rPr>
+          <w:rFonts w:cs="IRANSansX" w:hint="cs"/>
+          <w:sz w:val="24"/>
+          <w:szCs w:val="24"/>
+          <w:rtl/>
+          <w:lang w:bidi="fa-IR"/>
+        </w:rPr>
+        <w:t>یر</w:t>
+      </w:r>
+      <w:r>
+        <w:rPr>
+          <w:rFonts w:cs="IRANSansX"/>
+          <w:sz w:val="24"/>
+          <w:szCs w:val="24"/>
+          <w:rtl/>
+          <w:lang w:bidi="fa-IR"/>
+        </w:rPr>
+        <w:t xml:space="preserve"> مشاهده شده را ن</w:t>
+      </w:r>
+      <w:r>
+        <w:rPr>
+          <w:rFonts w:cs="IRANSansX" w:hint="cs"/>
+          <w:sz w:val="24"/>
+          <w:szCs w:val="24"/>
+          <w:rtl/>
+          <w:lang w:bidi="fa-IR"/>
+        </w:rPr>
+        <w:t>یز</w:t>
+      </w:r>
+      <w:r>
+        <w:rPr>
+          <w:rFonts w:cs="IRANSansX"/>
+          <w:sz w:val="24"/>
+          <w:szCs w:val="24"/>
+          <w:rtl/>
+          <w:lang w:bidi="fa-IR"/>
+        </w:rPr>
+        <w:t xml:space="preserve"> ارائه م</w:t>
+      </w:r>
+      <w:r>
+        <w:rPr>
+          <w:rFonts w:cs="IRANSansX" w:hint="cs"/>
+          <w:sz w:val="24"/>
+          <w:szCs w:val="24"/>
+          <w:rtl/>
+          <w:lang w:bidi="fa-IR"/>
+        </w:rPr>
+        <w:t>ی</w:t>
+      </w:r>
+      <w:r>
+        <w:rPr>
+          <w:rFonts w:cs="IRANSansX"/>
+          <w:sz w:val="24"/>
+          <w:szCs w:val="24"/>
+          <w:rtl/>
+          <w:lang w:bidi="fa-IR"/>
+        </w:rPr>
+        <w:t xml:space="preserve"> دهد، </w:t>
+      </w:r>
+      <w:proofErr w:type="spellStart"/>
+      <w:r>
+        <w:rPr>
+          <w:rFonts w:cs="IRANSansX"/>
+          <w:sz w:val="24"/>
+          <w:szCs w:val="24"/>
+          <w:rtl/>
+          <w:lang w:bidi="fa-IR"/>
+        </w:rPr>
+        <w:t>چندک</w:t>
+      </w:r>
+      <w:proofErr w:type="spellEnd"/>
+      <w:r>
+        <w:rPr>
+          <w:rFonts w:cs="IRANSansX"/>
+          <w:sz w:val="24"/>
+          <w:szCs w:val="24"/>
+          <w:rtl/>
+          <w:lang w:bidi="fa-IR"/>
+        </w:rPr>
+        <w:t xml:space="preserve"> ها</w:t>
+      </w:r>
+      <w:r>
+        <w:rPr>
+          <w:rFonts w:cs="IRANSansX" w:hint="cs"/>
+          <w:sz w:val="24"/>
+          <w:szCs w:val="24"/>
+          <w:rtl/>
+          <w:lang w:bidi="fa-IR"/>
+        </w:rPr>
+        <w:t>ی</w:t>
+      </w:r>
+      <w:r>
+        <w:rPr>
+          <w:rFonts w:cs="IRANSansX"/>
+          <w:sz w:val="24"/>
+          <w:szCs w:val="24"/>
+          <w:rtl/>
+          <w:lang w:bidi="fa-IR"/>
+        </w:rPr>
+        <w:t xml:space="preserve"> قابل تنظ</w:t>
+      </w:r>
+      <w:r>
+        <w:rPr>
+          <w:rFonts w:cs="IRANSansX" w:hint="cs"/>
+          <w:sz w:val="24"/>
+          <w:szCs w:val="24"/>
+          <w:rtl/>
+          <w:lang w:bidi="fa-IR"/>
+        </w:rPr>
+        <w:t>یم</w:t>
+      </w:r>
+      <w:r>
+        <w:rPr>
+          <w:rFonts w:cs="IRANSansX"/>
+          <w:sz w:val="24"/>
+          <w:szCs w:val="24"/>
+          <w:rtl/>
+          <w:lang w:bidi="fa-IR"/>
+        </w:rPr>
+        <w:t xml:space="preserve"> را در </w:t>
+      </w:r>
+      <w:r>
+        <w:rPr>
+          <w:rFonts w:cs="IRANSansX" w:hint="cs"/>
+          <w:sz w:val="24"/>
+          <w:szCs w:val="24"/>
+          <w:rtl/>
+          <w:lang w:bidi="fa-IR"/>
+        </w:rPr>
+        <w:t>یک</w:t>
+      </w:r>
+      <w:r>
+        <w:rPr>
+          <w:rFonts w:cs="IRANSansX"/>
+          <w:sz w:val="24"/>
+          <w:szCs w:val="24"/>
+          <w:rtl/>
+          <w:lang w:bidi="fa-IR"/>
+        </w:rPr>
+        <w:t xml:space="preserve"> پنجره زمان</w:t>
+      </w:r>
+      <w:r>
+        <w:rPr>
+          <w:rFonts w:cs="IRANSansX" w:hint="cs"/>
+          <w:sz w:val="24"/>
+          <w:szCs w:val="24"/>
+          <w:rtl/>
+          <w:lang w:bidi="fa-IR"/>
+        </w:rPr>
+        <w:t>ی</w:t>
+      </w:r>
+      <w:r>
+        <w:rPr>
+          <w:rFonts w:cs="IRANSansX"/>
+          <w:sz w:val="24"/>
+          <w:szCs w:val="24"/>
+          <w:rtl/>
+          <w:lang w:bidi="fa-IR"/>
+        </w:rPr>
+        <w:t xml:space="preserve"> </w:t>
+      </w:r>
+      <w:proofErr w:type="spellStart"/>
+      <w:r>
+        <w:rPr>
+          <w:rFonts w:cs="IRANSansX"/>
+          <w:sz w:val="24"/>
+          <w:szCs w:val="24"/>
+          <w:rtl/>
+          <w:lang w:bidi="fa-IR"/>
+        </w:rPr>
+        <w:t>کشو</w:t>
+      </w:r>
+      <w:r>
+        <w:rPr>
+          <w:rFonts w:cs="IRANSansX" w:hint="cs"/>
+          <w:sz w:val="24"/>
+          <w:szCs w:val="24"/>
+          <w:rtl/>
+          <w:lang w:bidi="fa-IR"/>
+        </w:rPr>
+        <w:t>یی</w:t>
+      </w:r>
+      <w:proofErr w:type="spellEnd"/>
+      <w:r>
+        <w:rPr>
+          <w:rFonts w:cs="IRANSansX"/>
+          <w:sz w:val="24"/>
+          <w:szCs w:val="24"/>
+          <w:rtl/>
+          <w:lang w:bidi="fa-IR"/>
+        </w:rPr>
+        <w:t xml:space="preserve"> محاسبه م</w:t>
+      </w:r>
+      <w:r>
+        <w:rPr>
+          <w:rFonts w:cs="IRANSansX" w:hint="cs"/>
+          <w:sz w:val="24"/>
+          <w:szCs w:val="24"/>
+          <w:rtl/>
+          <w:lang w:bidi="fa-IR"/>
+        </w:rPr>
+        <w:t>ی</w:t>
+      </w:r>
+      <w:r>
+        <w:rPr>
+          <w:rFonts w:cs="IRANSansX"/>
+          <w:sz w:val="24"/>
+          <w:szCs w:val="24"/>
+          <w:rtl/>
+          <w:lang w:bidi="fa-IR"/>
+        </w:rPr>
+        <w:t xml:space="preserve"> کند.</w:t>
+      </w:r>
     </w:p>
     <w:p>
       <w:pPr>
@@ -1142,25 +1532,6 @@
           <w:lang w:bidi="fa-IR"/>
         </w:rPr>
       </w:pPr>
-      <w:r>
-        <w:rPr>
-          <w:rFonts w:cs="IRANSansX"/>
-          <w:sz w:val="24"/>
-          <w:szCs w:val="24"/>
-          <w:lang w:bidi="fa-IR"/>
-        </w:rPr>
-        <w:t>Histogram</w:t>
-      </w:r>
-      <w:r>
-        <w:rPr>
-          <w:rFonts w:cs="IRANSansX" w:hint="cs"/>
-          <w:sz w:val="24"/>
-          <w:szCs w:val="24"/>
-          <w:rtl/>
-          <w:lang w:bidi="fa-IR"/>
-        </w:rPr>
-        <w:t xml:space="preserve"> :</w:t>
-      </w:r>
     </w:p>
     <w:p>
       <w:pPr>
@@ -1172,16 +1543,27 @@
           <w:lang w:bidi="fa-IR"/>
         </w:rPr>
       </w:pPr>
-      <w:r>
-        <w:rPr>
-          <w:rFonts w:cs="IRANSansX" w:hint="cs"/>
-          <w:sz w:val="24"/>
-          <w:szCs w:val="24"/>
-          <w:rtl/>
-          <w:lang w:bidi="fa-IR"/>
-        </w:rPr>
-        <w:t>از مقادیر ارسال شده نمونه برداری می کند و در سبد های منظم شمارش می کند. و مجموع تمام مقادیر مشاهده شده را نیز ارائه می دهد.</w:t>
-      </w:r>
+      <w:proofErr w:type="gramStart"/>
+      <w:r>
+        <w:rPr>
+          <w:rFonts w:cs="IRANSansX"/>
+          <w:sz w:val="24"/>
+          <w:szCs w:val="24"/>
+          <w:lang w:bidi="fa-IR"/>
+        </w:rPr>
+        <w:t>Histogram</w:t>
+      </w:r>
+      <w:r>
+        <w:rPr>
+          <w:rFonts w:cs="IRANSansX" w:hint="cs"/>
+          <w:sz w:val="24"/>
+          <w:szCs w:val="24"/>
+          <w:rtl/>
+          <w:lang w:bidi="fa-IR"/>
+        </w:rPr>
+        <w:t xml:space="preserve"> :</w:t>
+      </w:r>
+      <w:proofErr w:type="gramEnd"/>
     </w:p>
     <w:p>
       <w:pPr>
@@ -1193,6 +1575,16 @@
           <w:lang w:bidi="fa-IR"/>
         </w:rPr>
       </w:pPr>
+      <w:r>
+        <w:rPr>
+          <w:rFonts w:cs="IRANSansX" w:hint="cs"/>
+          <w:sz w:val="24"/>
+          <w:szCs w:val="24"/>
+          <w:rtl/>
+          <w:lang w:bidi="fa-IR"/>
+        </w:rPr>
+        <w:t>از مقادیر ارسال شده نمونه برداری می کند و در سبد های منظم شمارش می کند. و مجموع تمام مقادیر مشاهده شده را نیز ارائه می دهد.</w:t>
+      </w:r>
     </w:p>
     <w:p>
       <w:pPr>
@@ -1204,35 +1596,6 @@
           <w:lang w:bidi="fa-IR"/>
         </w:rPr>
       </w:pPr>
-      <w:r>
-        <w:rPr>
-          <w:rFonts w:cs="IRANSansX" w:hint="cs"/>
-          <w:sz w:val="24"/>
-          <w:szCs w:val="24"/>
-          <w:rtl/>
-          <w:lang w:bidi="fa-IR"/>
-        </w:rPr>
-        <w:t xml:space="preserve">با توجه به توصیفات ارائه شده بهترین متریک برای ما </w:t>
-      </w:r>
-      <w:r>
-        <w:rPr>
-          <w:rFonts w:cs="IRANSansX"/>
-          <w:sz w:val="24"/>
-          <w:szCs w:val="24"/>
-          <w:lang w:bidi="fa-IR"/>
-        </w:rPr>
-        <w:t>Gauge</w:t>
-      </w:r>
-      <w:r>
-        <w:rPr>
-          <w:rFonts w:cs="IRANSansX" w:hint="cs"/>
-          <w:sz w:val="24"/>
-          <w:szCs w:val="24"/>
-          <w:rtl/>
-          <w:lang w:bidi="fa-IR"/>
-        </w:rPr>
-        <w:t xml:space="preserve"> است . ما از این نوع متریک برای تمامی داده های خود استفاده کردیم .</w:t>
-      </w:r>
     </w:p>
     <w:p>
       <w:pPr>
@@ -1252,26 +1615,70 @@
           <w:rtl/>
           <w:lang w:bidi="fa-IR"/>
         </w:rPr>
-        <w:t xml:space="preserve">که علاوه بر متریک های سیستم تعداد کاربر های متصل را نیز نشان می دهد البته یک متریک دیگر وجود دارد تا بتوان تشخیص داد که متریک های ارسالی برای کدام کاربر است که برای جدا سازی آن ها از شماره </w:t>
-      </w:r>
-      <w:r>
-        <w:rPr>
-          <w:rFonts w:cs="IRANSansX"/>
-          <w:sz w:val="24"/>
-          <w:szCs w:val="24"/>
-          <w:lang w:bidi="fa-IR"/>
-        </w:rPr>
-        <w:t>port</w:t>
-      </w:r>
-      <w:r>
-        <w:rPr>
-          <w:rFonts w:cs="IRANSansX" w:hint="cs"/>
-          <w:sz w:val="24"/>
-          <w:szCs w:val="24"/>
-          <w:rtl/>
-          <w:lang w:bidi="fa-IR"/>
-        </w:rPr>
-        <w:t xml:space="preserve"> کلاینت استفاده میکنیم.</w:t>
+        <w:t xml:space="preserve">با توجه به توصیفات ارائه شده بهترین </w:t>
+      </w:r>
+      <w:proofErr w:type="spellStart"/>
+      <w:r>
+        <w:rPr>
+          <w:rFonts w:cs="IRANSansX" w:hint="cs"/>
+          <w:sz w:val="24"/>
+          <w:szCs w:val="24"/>
+          <w:rtl/>
+          <w:lang w:bidi="fa-IR"/>
+        </w:rPr>
+        <w:t>متریک</w:t>
+      </w:r>
+      <w:proofErr w:type="spellEnd"/>
+      <w:r>
+        <w:rPr>
+          <w:rFonts w:cs="IRANSansX" w:hint="cs"/>
+          <w:sz w:val="24"/>
+          <w:szCs w:val="24"/>
+          <w:rtl/>
+          <w:lang w:bidi="fa-IR"/>
+        </w:rPr>
+        <w:t xml:space="preserve"> برای ما </w:t>
+      </w:r>
+      <w:r>
+        <w:rPr>
+          <w:rFonts w:cs="IRANSansX"/>
+          <w:sz w:val="24"/>
+          <w:szCs w:val="24"/>
+          <w:lang w:bidi="fa-IR"/>
+        </w:rPr>
+        <w:t>Gauge</w:t>
+      </w:r>
+      <w:r>
+        <w:rPr>
+          <w:rFonts w:cs="IRANSansX" w:hint="cs"/>
+          <w:sz w:val="24"/>
+          <w:szCs w:val="24"/>
+          <w:rtl/>
+          <w:lang w:bidi="fa-IR"/>
+        </w:rPr>
+        <w:t xml:space="preserve"> است . ما از این نوع </w:t>
+      </w:r>
+      <w:proofErr w:type="spellStart"/>
+      <w:r>
+        <w:rPr>
+          <w:rFonts w:cs="IRANSansX" w:hint="cs"/>
+          <w:sz w:val="24"/>
+          <w:szCs w:val="24"/>
+          <w:rtl/>
+          <w:lang w:bidi="fa-IR"/>
+        </w:rPr>
+        <w:t>متریک</w:t>
+      </w:r>
+      <w:proofErr w:type="spellEnd"/>
+      <w:r>
+        <w:rPr>
+          <w:rFonts w:cs="IRANSansX" w:hint="cs"/>
+          <w:sz w:val="24"/>
+          <w:szCs w:val="24"/>
+          <w:rtl/>
+          <w:lang w:bidi="fa-IR"/>
+        </w:rPr>
+        <w:t xml:space="preserve"> برای تمامی داده های خود استفاده کردیم .</w:t>
       </w:r>
     </w:p>
     <w:p>
@@ -1293,7 +1700,114 @@
           <w:lang w:bidi="fa-IR"/>
         </w:rPr>
         <w:lastRenderedPageBreak/>
-        <w:t xml:space="preserve"> و در نهایت کد پروژه :</w:t>
+        <w:t xml:space="preserve">که علاوه بر </w:t>
+      </w:r>
+      <w:proofErr w:type="spellStart"/>
+      <w:r>
+        <w:rPr>
+          <w:rFonts w:cs="IRANSansX" w:hint="cs"/>
+          <w:sz w:val="24"/>
+          <w:szCs w:val="24"/>
+          <w:rtl/>
+          <w:lang w:bidi="fa-IR"/>
+        </w:rPr>
+        <w:t>متریک</w:t>
+      </w:r>
+      <w:proofErr w:type="spellEnd"/>
+      <w:r>
+        <w:rPr>
+          <w:rFonts w:cs="IRANSansX" w:hint="cs"/>
+          <w:sz w:val="24"/>
+          <w:szCs w:val="24"/>
+          <w:rtl/>
+          <w:lang w:bidi="fa-IR"/>
+        </w:rPr>
+        <w:t xml:space="preserve"> های سیستم تعداد کاربر های متصل را نیز نشان می دهد البته یک </w:t>
+      </w:r>
+      <w:proofErr w:type="spellStart"/>
+      <w:r>
+        <w:rPr>
+          <w:rFonts w:cs="IRANSansX" w:hint="cs"/>
+          <w:sz w:val="24"/>
+          <w:szCs w:val="24"/>
+          <w:rtl/>
+          <w:lang w:bidi="fa-IR"/>
+        </w:rPr>
+        <w:t>متریک</w:t>
+      </w:r>
+      <w:proofErr w:type="spellEnd"/>
+      <w:r>
+        <w:rPr>
+          <w:rFonts w:cs="IRANSansX" w:hint="cs"/>
+          <w:sz w:val="24"/>
+          <w:szCs w:val="24"/>
+          <w:rtl/>
+          <w:lang w:bidi="fa-IR"/>
+        </w:rPr>
+        <w:t xml:space="preserve"> دیگر وجود دارد تا بتوان تشخیص داد که </w:t>
+      </w:r>
+      <w:proofErr w:type="spellStart"/>
+      <w:r>
+        <w:rPr>
+          <w:rFonts w:cs="IRANSansX" w:hint="cs"/>
+          <w:sz w:val="24"/>
+          <w:szCs w:val="24"/>
+          <w:rtl/>
+          <w:lang w:bidi="fa-IR"/>
+        </w:rPr>
+        <w:t>متریک</w:t>
+      </w:r>
+      <w:proofErr w:type="spellEnd"/>
+      <w:r>
+        <w:rPr>
+          <w:rFonts w:cs="IRANSansX" w:hint="cs"/>
+          <w:sz w:val="24"/>
+          <w:szCs w:val="24"/>
+          <w:rtl/>
+          <w:lang w:bidi="fa-IR"/>
+        </w:rPr>
+        <w:t xml:space="preserve"> های ارسالی برای کدام کاربر است که برای جدا سازی آن ها از شماره </w:t>
+      </w:r>
+      <w:r>
+        <w:rPr>
+          <w:rFonts w:cs="IRANSansX"/>
+          <w:sz w:val="24"/>
+          <w:szCs w:val="24"/>
+          <w:lang w:bidi="fa-IR"/>
+        </w:rPr>
+        <w:t>port</w:t>
+      </w:r>
+      <w:r>
+        <w:rPr>
+          <w:rFonts w:cs="IRANSansX" w:hint="cs"/>
+          <w:sz w:val="24"/>
+          <w:szCs w:val="24"/>
+          <w:rtl/>
+          <w:lang w:bidi="fa-IR"/>
+        </w:rPr>
+        <w:t xml:space="preserve"> </w:t>
+      </w:r>
+      <w:proofErr w:type="spellStart"/>
+      <w:r>
+        <w:rPr>
+          <w:rFonts w:cs="IRANSansX" w:hint="cs"/>
+          <w:sz w:val="24"/>
+          <w:szCs w:val="24"/>
+          <w:rtl/>
+          <w:lang w:bidi="fa-IR"/>
+        </w:rPr>
+        <w:t>کلاینت</w:t>
+      </w:r>
+      <w:proofErr w:type="spellEnd"/>
+      <w:r>
+        <w:rPr>
+          <w:rFonts w:cs="IRANSansX" w:hint="cs"/>
+          <w:sz w:val="24"/>
+          <w:szCs w:val="24"/>
+          <w:rtl/>
+          <w:lang w:bidi="fa-IR"/>
+        </w:rPr>
+        <w:t xml:space="preserve"> استفاده میکنیم.</w:t>
       </w:r>
     </w:p>
     <w:p>
@@ -1314,7 +1828,7 @@
           <w:rtl/>
           <w:lang w:bidi="fa-IR"/>
         </w:rPr>
-        <w:t>کلاینت :</w:t>
+        <w:t xml:space="preserve"> و در نهایت کد پروژه :</w:t>
       </w:r>
     </w:p>
     <w:p>
@@ -1327,9 +1841,43 @@
           <w:lang w:bidi="fa-IR"/>
         </w:rPr>
       </w:pPr>
-      <w:r>
-        <w:rPr>
-          <w:rFonts w:cs="IRANSansX"/>
+      <w:proofErr w:type="spellStart"/>
+      <w:r>
+        <w:rPr>
+          <w:rFonts w:cs="IRANSansX" w:hint="cs"/>
+          <w:sz w:val="24"/>
+          <w:szCs w:val="24"/>
+          <w:rtl/>
+          <w:lang w:bidi="fa-IR"/>
+        </w:rPr>
+        <w:t>کلاینت</w:t>
+      </w:r>
+      <w:proofErr w:type="spellEnd"/>
+      <w:r>
+        <w:rPr>
+          <w:rFonts w:cs="IRANSansX" w:hint="cs"/>
+          <w:sz w:val="24"/>
+          <w:szCs w:val="24"/>
+          <w:rtl/>
+          <w:lang w:bidi="fa-IR"/>
+        </w:rPr>
+        <w:t xml:space="preserve"> :</w:t>
+      </w:r>
+    </w:p>
+    <w:p>
+      <w:pPr>
+        <w:rPr>
+          <w:rFonts w:cs="IRANSansX"/>
+          <w:sz w:val="24"/>
+          <w:szCs w:val="24"/>
+          <w:rtl/>
+          <w:lang w:bidi="fa-IR"/>
+        </w:rPr>
+      </w:pPr>
+      <w:r>
+        <w:rPr>
+          <w:rFonts w:cs="IRANSansX"/>
+          <w:noProof/>
           <w:sz w:val="24"/>
           <w:szCs w:val="24"/>
           <w:rtl/>
@@ -1382,6 +1930,17 @@
           <w:lang w:bidi="fa-IR"/>
         </w:rPr>
       </w:pPr>
+      <w:r>
+        <w:rPr>
+          <w:rFonts w:cs="IRANSansX" w:hint="cs"/>
+          <w:sz w:val="24"/>
+          <w:szCs w:val="24"/>
+          <w:rtl/>
+          <w:lang w:bidi="fa-IR"/>
+        </w:rPr>
+        <w:lastRenderedPageBreak/>
+        <w:t>سرور :</w:t>
+      </w:r>
     </w:p>
     <w:p>
       <w:pPr>
@@ -1406,28 +1965,6 @@
       </w:pPr>
       <w:r>
         <w:rPr>
-          <w:rFonts w:cs="IRANSansX" w:hint="cs"/>
-          <w:sz w:val="24"/>
-          <w:szCs w:val="24"/>
-          <w:rtl/>
-          <w:lang w:bidi="fa-IR"/>
-        </w:rPr>
-        <w:lastRenderedPageBreak/>
-        <w:t>سرور :</w:t>
-      </w:r>
-    </w:p>
-    <w:p>
-      <w:pPr>
-        <w:rPr>
-          <w:rFonts w:cs="IRANSansX"/>
-          <w:sz w:val="24"/>
-          <w:szCs w:val="24"/>
-          <w:rtl/>
-          <w:lang w:bidi="fa-IR"/>
-        </w:rPr>
-      </w:pPr>
-      <w:r>
-        <w:rPr>
           <w:rFonts w:cs="IRANSansX"/>
           <w:sz w:val="24"/>
           <w:szCs w:val="24"/>
@@ -1435,10 +1972,10 @@
           <w:lang w:bidi="fa-IR"/>
         </w:rPr>
         <w:drawing>
-          <wp:inline distT="0" distB="0" distL="0" distR="0" wp14:anchorId="254B2DEB" wp14:editId="502D50BC">
-            <wp:extent cx="4290432" cy="5959356"/>
-            <wp:effectExtent l="0" t="0" r="0" b="3810"/>
-            <wp:docPr id="2" name="Picture 2"/>
+          <wp:inline distT="0" distB="0" distL="0" distR="0" wp14:anchorId="52A8FE1C" wp14:editId="382963FF">
+            <wp:extent cx="4305673" cy="5090601"/>
+            <wp:effectExtent l="0" t="0" r="0" b="0"/>
+            <wp:docPr id="3" name="Picture 3"/>
             <wp:cNvGraphicFramePr>
               <a:graphicFrameLocks xmlns:a="http://schemas.openxmlformats.org/drawingml/2006/main" noChangeAspect="1"/>
             </wp:cNvGraphicFramePr>
@@ -1458,7 +1995,7 @@
                   <pic:spPr>
                     <a:xfrm>
                       <a:off x="0" y="0"/>
-                      <a:ext cx="4290432" cy="5959356"/>
+                      <a:ext cx="4305673" cy="5090601"/>
                     </a:xfrm>
                     <a:prstGeom prst="rect">
                       <a:avLst/>
@@ -1474,7 +2011,7 @@
     <w:p>
       <w:pPr>
         <w:rPr>
-          <w:rFonts w:cs="IRANSansX" w:hint="cs"/>
+          <w:rFonts w:cs="IRANSansX"/>
           <w:sz w:val="24"/>
           <w:szCs w:val="24"/>
           <w:rtl/>
@@ -1491,10 +2028,10 @@
         </w:rPr>
         <w:lastRenderedPageBreak/>
         <w:drawing>
-          <wp:inline distT="0" distB="0" distL="0" distR="0" wp14:anchorId="21CAF2AC" wp14:editId="01CC7B91">
-            <wp:extent cx="3779848" cy="5105842"/>
-            <wp:effectExtent l="0" t="0" r="0" b="0"/>
-            <wp:docPr id="4" name="Picture 4"/>
+          <wp:inline distT="0" distB="0" distL="0" distR="0" wp14:anchorId="7EEF4233" wp14:editId="3BCB948A">
+            <wp:extent cx="5486875" cy="6546147"/>
+            <wp:effectExtent l="0" t="0" r="0" b="7620"/>
+            <wp:docPr id="5" name="Picture 5"/>
             <wp:cNvGraphicFramePr>
               <a:graphicFrameLocks xmlns:a="http://schemas.openxmlformats.org/drawingml/2006/main" noChangeAspect="1"/>
             </wp:cNvGraphicFramePr>
@@ -1514,7 +2051,873 @@
                   <pic:spPr>
                     <a:xfrm>
                       <a:off x="0" y="0"/>
-                      <a:ext cx="3779848" cy="5105842"/>
+                      <a:ext cx="5486875" cy="6546147"/>
+                    </a:xfrm>
+                    <a:prstGeom prst="rect">
+                      <a:avLst/>
+                    </a:prstGeom>
+                  </pic:spPr>
+                </pic:pic>
+              </a:graphicData>
+            </a:graphic>
+          </wp:inline>
+        </w:drawing>
+      </w:r>
+    </w:p>
+    <w:p>
+      <w:pPr>
+        <w:rPr>
+          <w:rFonts w:cs="IRANSansX"/>
+          <w:sz w:val="24"/>
+          <w:szCs w:val="24"/>
+          <w:rtl/>
+          <w:lang w:bidi="fa-IR"/>
+        </w:rPr>
+      </w:pPr>
+      <w:r>
+        <w:rPr>
+          <w:rFonts w:cs="IRANSansX" w:hint="cs"/>
+          <w:sz w:val="24"/>
+          <w:szCs w:val="24"/>
+          <w:rtl/>
+          <w:lang w:bidi="fa-IR"/>
+        </w:rPr>
+        <w:t>خروجی حاصل :</w:t>
+      </w:r>
+    </w:p>
+    <w:p>
+      <w:pPr>
+        <w:rPr>
+          <w:rFonts w:cs="IRANSansX"/>
+          <w:sz w:val="24"/>
+          <w:szCs w:val="24"/>
+          <w:rtl/>
+          <w:lang w:bidi="fa-IR"/>
+        </w:rPr>
+      </w:pPr>
+      <w:r>
+        <w:rPr>
+          <w:rFonts w:cs="IRANSansX" w:hint="cs"/>
+          <w:sz w:val="24"/>
+          <w:szCs w:val="24"/>
+          <w:rtl/>
+          <w:lang w:bidi="fa-IR"/>
+        </w:rPr>
+        <w:t xml:space="preserve">زمانی که </w:t>
+      </w:r>
+      <w:proofErr w:type="spellStart"/>
+      <w:r>
+        <w:rPr>
+          <w:rFonts w:cs="IRANSansX" w:hint="cs"/>
+          <w:sz w:val="24"/>
+          <w:szCs w:val="24"/>
+          <w:rtl/>
+          <w:lang w:bidi="fa-IR"/>
+        </w:rPr>
+        <w:t>کلاینت</w:t>
+      </w:r>
+      <w:proofErr w:type="spellEnd"/>
+      <w:r>
+        <w:rPr>
+          <w:rFonts w:cs="IRANSansX" w:hint="cs"/>
+          <w:sz w:val="24"/>
+          <w:szCs w:val="24"/>
+          <w:rtl/>
+          <w:lang w:bidi="fa-IR"/>
+        </w:rPr>
+        <w:t xml:space="preserve"> به تنهایی متصل باشد و سرور فعال نباشد :</w:t>
+      </w:r>
+    </w:p>
+    <w:p>
+      <w:pPr>
+        <w:rPr>
+          <w:rFonts w:cs="IRANSansX"/>
+          <w:sz w:val="24"/>
+          <w:szCs w:val="24"/>
+          <w:rtl/>
+          <w:lang w:bidi="fa-IR"/>
+        </w:rPr>
+      </w:pPr>
+      <w:r>
+        <w:rPr>
+          <w:rFonts w:cs="IRANSansX"/>
+          <w:sz w:val="24"/>
+          <w:szCs w:val="24"/>
+          <w:rtl/>
+          <w:lang w:bidi="fa-IR"/>
+        </w:rPr>
+        <w:lastRenderedPageBreak/>
+        <w:drawing>
+          <wp:inline distT="0" distB="0" distL="0" distR="0" wp14:anchorId="30217BB2" wp14:editId="382E9E7A">
+            <wp:extent cx="5943600" cy="974090"/>
+            <wp:effectExtent l="0" t="0" r="0" b="0"/>
+            <wp:docPr id="6" name="Picture 6"/>
+            <wp:cNvGraphicFramePr>
+              <a:graphicFrameLocks xmlns:a="http://schemas.openxmlformats.org/drawingml/2006/main" noChangeAspect="1"/>
+            </wp:cNvGraphicFramePr>
+            <a:graphic xmlns:a="http://schemas.openxmlformats.org/drawingml/2006/main">
+              <a:graphicData uri="http://schemas.openxmlformats.org/drawingml/2006/picture">
+                <pic:pic xmlns:pic="http://schemas.openxmlformats.org/drawingml/2006/picture">
+                  <pic:nvPicPr>
+                    <pic:cNvPr id="1" name=""/>
+                    <pic:cNvPicPr/>
+                  </pic:nvPicPr>
+                  <pic:blipFill>
+                    <a:blip r:embed="rId12"/>
+                    <a:stretch>
+                      <a:fillRect/>
+                    </a:stretch>
+                  </pic:blipFill>
+                  <pic:spPr>
+                    <a:xfrm>
+                      <a:off x="0" y="0"/>
+                      <a:ext cx="5943600" cy="974090"/>
+                    </a:xfrm>
+                    <a:prstGeom prst="rect">
+                      <a:avLst/>
+                    </a:prstGeom>
+                  </pic:spPr>
+                </pic:pic>
+              </a:graphicData>
+            </a:graphic>
+          </wp:inline>
+        </w:drawing>
+      </w:r>
+    </w:p>
+    <w:p>
+      <w:pPr>
+        <w:rPr>
+          <w:rFonts w:cs="IRANSansX"/>
+          <w:sz w:val="24"/>
+          <w:szCs w:val="24"/>
+          <w:rtl/>
+          <w:lang w:bidi="fa-IR"/>
+        </w:rPr>
+      </w:pPr>
+      <w:r>
+        <w:rPr>
+          <w:rFonts w:cs="IRANSansX" w:hint="cs"/>
+          <w:sz w:val="24"/>
+          <w:szCs w:val="24"/>
+          <w:rtl/>
+          <w:lang w:bidi="fa-IR"/>
+        </w:rPr>
+        <w:t>به صورت 5 ثانیه یک بار اتصال را امتحان میکند.</w:t>
+      </w:r>
+    </w:p>
+    <w:p>
+      <w:pPr>
+        <w:rPr>
+          <w:rFonts w:cs="IRANSansX"/>
+          <w:sz w:val="24"/>
+          <w:szCs w:val="24"/>
+          <w:rtl/>
+          <w:lang w:bidi="fa-IR"/>
+        </w:rPr>
+      </w:pPr>
+      <w:r>
+        <w:rPr>
+          <w:rFonts w:cs="IRANSansX" w:hint="cs"/>
+          <w:sz w:val="24"/>
+          <w:szCs w:val="24"/>
+          <w:rtl/>
+          <w:lang w:bidi="fa-IR"/>
+        </w:rPr>
+        <w:t>زمانی که سرور متصل شود :</w:t>
+      </w:r>
+    </w:p>
+    <w:p>
+      <w:pPr>
+        <w:rPr>
+          <w:rFonts w:cs="IRANSansX"/>
+          <w:sz w:val="24"/>
+          <w:szCs w:val="24"/>
+          <w:rtl/>
+          <w:lang w:bidi="fa-IR"/>
+        </w:rPr>
+      </w:pPr>
+      <w:r>
+        <w:rPr>
+          <w:rFonts w:cs="IRANSansX"/>
+          <w:sz w:val="24"/>
+          <w:szCs w:val="24"/>
+          <w:rtl/>
+          <w:lang w:bidi="fa-IR"/>
+        </w:rPr>
+        <w:drawing>
+          <wp:inline distT="0" distB="0" distL="0" distR="0" wp14:anchorId="759B7D45" wp14:editId="34B3AFC1">
+            <wp:extent cx="5943600" cy="515620"/>
+            <wp:effectExtent l="0" t="0" r="0" b="0"/>
+            <wp:docPr id="7" name="Picture 7"/>
+            <wp:cNvGraphicFramePr>
+              <a:graphicFrameLocks xmlns:a="http://schemas.openxmlformats.org/drawingml/2006/main" noChangeAspect="1"/>
+            </wp:cNvGraphicFramePr>
+            <a:graphic xmlns:a="http://schemas.openxmlformats.org/drawingml/2006/main">
+              <a:graphicData uri="http://schemas.openxmlformats.org/drawingml/2006/picture">
+                <pic:pic xmlns:pic="http://schemas.openxmlformats.org/drawingml/2006/picture">
+                  <pic:nvPicPr>
+                    <pic:cNvPr id="1" name=""/>
+                    <pic:cNvPicPr/>
+                  </pic:nvPicPr>
+                  <pic:blipFill>
+                    <a:blip r:embed="rId13"/>
+                    <a:stretch>
+                      <a:fillRect/>
+                    </a:stretch>
+                  </pic:blipFill>
+                  <pic:spPr>
+                    <a:xfrm>
+                      <a:off x="0" y="0"/>
+                      <a:ext cx="5943600" cy="515620"/>
+                    </a:xfrm>
+                    <a:prstGeom prst="rect">
+                      <a:avLst/>
+                    </a:prstGeom>
+                  </pic:spPr>
+                </pic:pic>
+              </a:graphicData>
+            </a:graphic>
+          </wp:inline>
+        </w:drawing>
+      </w:r>
+    </w:p>
+    <w:p>
+      <w:pPr>
+        <w:rPr>
+          <w:rFonts w:cs="IRANSansX"/>
+          <w:sz w:val="24"/>
+          <w:szCs w:val="24"/>
+          <w:rtl/>
+          <w:lang w:bidi="fa-IR"/>
+        </w:rPr>
+      </w:pPr>
+      <w:r>
+        <w:rPr>
+          <w:rFonts w:cs="IRANSansX"/>
+          <w:sz w:val="24"/>
+          <w:szCs w:val="24"/>
+          <w:rtl/>
+          <w:lang w:bidi="fa-IR"/>
+        </w:rPr>
+        <w:drawing>
+          <wp:inline distT="0" distB="0" distL="0" distR="0" wp14:anchorId="462DC3D8" wp14:editId="64BF1C32">
+            <wp:extent cx="3147333" cy="640135"/>
+            <wp:effectExtent l="0" t="0" r="0" b="7620"/>
+            <wp:docPr id="8" name="Picture 8"/>
+            <wp:cNvGraphicFramePr>
+              <a:graphicFrameLocks xmlns:a="http://schemas.openxmlformats.org/drawingml/2006/main" noChangeAspect="1"/>
+            </wp:cNvGraphicFramePr>
+            <a:graphic xmlns:a="http://schemas.openxmlformats.org/drawingml/2006/main">
+              <a:graphicData uri="http://schemas.openxmlformats.org/drawingml/2006/picture">
+                <pic:pic xmlns:pic="http://schemas.openxmlformats.org/drawingml/2006/picture">
+                  <pic:nvPicPr>
+                    <pic:cNvPr id="1" name=""/>
+                    <pic:cNvPicPr/>
+                  </pic:nvPicPr>
+                  <pic:blipFill>
+                    <a:blip r:embed="rId14"/>
+                    <a:stretch>
+                      <a:fillRect/>
+                    </a:stretch>
+                  </pic:blipFill>
+                  <pic:spPr>
+                    <a:xfrm>
+                      <a:off x="0" y="0"/>
+                      <a:ext cx="3147333" cy="640135"/>
+                    </a:xfrm>
+                    <a:prstGeom prst="rect">
+                      <a:avLst/>
+                    </a:prstGeom>
+                  </pic:spPr>
+                </pic:pic>
+              </a:graphicData>
+            </a:graphic>
+          </wp:inline>
+        </w:drawing>
+      </w:r>
+    </w:p>
+    <w:p>
+      <w:pPr>
+        <w:rPr>
+          <w:rFonts w:cs="IRANSansX"/>
+          <w:sz w:val="24"/>
+          <w:szCs w:val="24"/>
+          <w:rtl/>
+          <w:lang w:bidi="fa-IR"/>
+        </w:rPr>
+      </w:pPr>
+      <w:r>
+        <w:rPr>
+          <w:rFonts w:cs="IRANSansX" w:hint="cs"/>
+          <w:sz w:val="24"/>
+          <w:szCs w:val="24"/>
+          <w:rtl/>
+          <w:lang w:bidi="fa-IR"/>
+        </w:rPr>
+        <w:t xml:space="preserve">خروجی </w:t>
+      </w:r>
+      <w:proofErr w:type="spellStart"/>
+      <w:r>
+        <w:rPr>
+          <w:rFonts w:cs="IRANSansX" w:hint="cs"/>
+          <w:sz w:val="24"/>
+          <w:szCs w:val="24"/>
+          <w:rtl/>
+          <w:lang w:bidi="fa-IR"/>
+        </w:rPr>
+        <w:t>پرومتئوس</w:t>
+      </w:r>
+      <w:proofErr w:type="spellEnd"/>
+      <w:r>
+        <w:rPr>
+          <w:rFonts w:cs="IRANSansX" w:hint="cs"/>
+          <w:sz w:val="24"/>
+          <w:szCs w:val="24"/>
+          <w:rtl/>
+          <w:lang w:bidi="fa-IR"/>
+        </w:rPr>
+        <w:t xml:space="preserve"> :</w:t>
+      </w:r>
+    </w:p>
+    <w:p>
+      <w:pPr>
+        <w:rPr>
+          <w:rFonts w:cs="IRANSansX"/>
+          <w:sz w:val="24"/>
+          <w:szCs w:val="24"/>
+          <w:rtl/>
+          <w:lang w:bidi="fa-IR"/>
+        </w:rPr>
+      </w:pPr>
+      <w:r>
+        <w:rPr>
+          <w:rFonts w:cs="IRANSansX"/>
+          <w:sz w:val="24"/>
+          <w:szCs w:val="24"/>
+          <w:rtl/>
+          <w:lang w:bidi="fa-IR"/>
+        </w:rPr>
+        <w:lastRenderedPageBreak/>
+        <w:drawing>
+          <wp:inline distT="0" distB="0" distL="0" distR="0" wp14:anchorId="02117084" wp14:editId="656EF53F">
+            <wp:extent cx="5943600" cy="4984115"/>
+            <wp:effectExtent l="0" t="0" r="0" b="6985"/>
+            <wp:docPr id="9" name="Picture 9"/>
+            <wp:cNvGraphicFramePr>
+              <a:graphicFrameLocks xmlns:a="http://schemas.openxmlformats.org/drawingml/2006/main" noChangeAspect="1"/>
+            </wp:cNvGraphicFramePr>
+            <a:graphic xmlns:a="http://schemas.openxmlformats.org/drawingml/2006/main">
+              <a:graphicData uri="http://schemas.openxmlformats.org/drawingml/2006/picture">
+                <pic:pic xmlns:pic="http://schemas.openxmlformats.org/drawingml/2006/picture">
+                  <pic:nvPicPr>
+                    <pic:cNvPr id="1" name=""/>
+                    <pic:cNvPicPr/>
+                  </pic:nvPicPr>
+                  <pic:blipFill>
+                    <a:blip r:embed="rId15"/>
+                    <a:stretch>
+                      <a:fillRect/>
+                    </a:stretch>
+                  </pic:blipFill>
+                  <pic:spPr>
+                    <a:xfrm>
+                      <a:off x="0" y="0"/>
+                      <a:ext cx="5943600" cy="4984115"/>
+                    </a:xfrm>
+                    <a:prstGeom prst="rect">
+                      <a:avLst/>
+                    </a:prstGeom>
+                  </pic:spPr>
+                </pic:pic>
+              </a:graphicData>
+            </a:graphic>
+          </wp:inline>
+        </w:drawing>
+      </w:r>
+    </w:p>
+    <w:p>
+      <w:pPr>
+        <w:rPr>
+          <w:rFonts w:cs="IRANSansX"/>
+          <w:sz w:val="24"/>
+          <w:szCs w:val="24"/>
+          <w:rtl/>
+          <w:lang w:bidi="fa-IR"/>
+        </w:rPr>
+      </w:pPr>
+      <w:r>
+        <w:rPr>
+          <w:rFonts w:cs="IRANSansX" w:hint="cs"/>
+          <w:sz w:val="24"/>
+          <w:szCs w:val="24"/>
+          <w:rtl/>
+          <w:lang w:bidi="fa-IR"/>
+        </w:rPr>
+        <w:t xml:space="preserve">حال زمانی که یک </w:t>
+      </w:r>
+      <w:proofErr w:type="spellStart"/>
+      <w:r>
+        <w:rPr>
+          <w:rFonts w:cs="IRANSansX" w:hint="cs"/>
+          <w:sz w:val="24"/>
+          <w:szCs w:val="24"/>
+          <w:rtl/>
+          <w:lang w:bidi="fa-IR"/>
+        </w:rPr>
+        <w:t>کلاینت</w:t>
+      </w:r>
+      <w:proofErr w:type="spellEnd"/>
+      <w:r>
+        <w:rPr>
+          <w:rFonts w:cs="IRANSansX" w:hint="cs"/>
+          <w:sz w:val="24"/>
+          <w:szCs w:val="24"/>
+          <w:rtl/>
+          <w:lang w:bidi="fa-IR"/>
+        </w:rPr>
+        <w:t xml:space="preserve"> دیگر متصل شود :</w:t>
+      </w:r>
+    </w:p>
+    <w:p>
+      <w:pPr>
+        <w:rPr>
+          <w:rFonts w:cs="IRANSansX"/>
+          <w:sz w:val="24"/>
+          <w:szCs w:val="24"/>
+          <w:rtl/>
+          <w:lang w:bidi="fa-IR"/>
+        </w:rPr>
+      </w:pPr>
+      <w:r>
+        <w:rPr>
+          <w:rFonts w:cs="IRANSansX"/>
+          <w:sz w:val="24"/>
+          <w:szCs w:val="24"/>
+          <w:rtl/>
+          <w:lang w:bidi="fa-IR"/>
+        </w:rPr>
+        <w:drawing>
+          <wp:inline distT="0" distB="0" distL="0" distR="0" wp14:anchorId="5AD74558" wp14:editId="6A7A38E7">
+            <wp:extent cx="5943600" cy="962660"/>
+            <wp:effectExtent l="0" t="0" r="0" b="8890"/>
+            <wp:docPr id="10" name="Picture 10"/>
+            <wp:cNvGraphicFramePr>
+              <a:graphicFrameLocks xmlns:a="http://schemas.openxmlformats.org/drawingml/2006/main" noChangeAspect="1"/>
+            </wp:cNvGraphicFramePr>
+            <a:graphic xmlns:a="http://schemas.openxmlformats.org/drawingml/2006/main">
+              <a:graphicData uri="http://schemas.openxmlformats.org/drawingml/2006/picture">
+                <pic:pic xmlns:pic="http://schemas.openxmlformats.org/drawingml/2006/picture">
+                  <pic:nvPicPr>
+                    <pic:cNvPr id="1" name=""/>
+                    <pic:cNvPicPr/>
+                  </pic:nvPicPr>
+                  <pic:blipFill>
+                    <a:blip r:embed="rId16"/>
+                    <a:stretch>
+                      <a:fillRect/>
+                    </a:stretch>
+                  </pic:blipFill>
+                  <pic:spPr>
+                    <a:xfrm>
+                      <a:off x="0" y="0"/>
+                      <a:ext cx="5943600" cy="962660"/>
+                    </a:xfrm>
+                    <a:prstGeom prst="rect">
+                      <a:avLst/>
+                    </a:prstGeom>
+                  </pic:spPr>
+                </pic:pic>
+              </a:graphicData>
+            </a:graphic>
+          </wp:inline>
+        </w:drawing>
+      </w:r>
+    </w:p>
+    <w:p>
+      <w:pPr>
+        <w:rPr>
+          <w:rFonts w:cs="IRANSansX"/>
+          <w:sz w:val="24"/>
+          <w:szCs w:val="24"/>
+          <w:rtl/>
+          <w:lang w:bidi="fa-IR"/>
+        </w:rPr>
+      </w:pPr>
+      <w:r>
+        <w:rPr>
+          <w:rFonts w:cs="IRANSansX"/>
+          <w:sz w:val="24"/>
+          <w:szCs w:val="24"/>
+          <w:rtl/>
+          <w:lang w:bidi="fa-IR"/>
+        </w:rPr>
+        <w:lastRenderedPageBreak/>
+        <w:drawing>
+          <wp:inline distT="0" distB="0" distL="0" distR="0" wp14:anchorId="48057E0D" wp14:editId="49448B82">
+            <wp:extent cx="5943600" cy="5320665"/>
+            <wp:effectExtent l="0" t="0" r="0" b="0"/>
+            <wp:docPr id="11" name="Picture 11"/>
+            <wp:cNvGraphicFramePr>
+              <a:graphicFrameLocks xmlns:a="http://schemas.openxmlformats.org/drawingml/2006/main" noChangeAspect="1"/>
+            </wp:cNvGraphicFramePr>
+            <a:graphic xmlns:a="http://schemas.openxmlformats.org/drawingml/2006/main">
+              <a:graphicData uri="http://schemas.openxmlformats.org/drawingml/2006/picture">
+                <pic:pic xmlns:pic="http://schemas.openxmlformats.org/drawingml/2006/picture">
+                  <pic:nvPicPr>
+                    <pic:cNvPr id="1" name=""/>
+                    <pic:cNvPicPr/>
+                  </pic:nvPicPr>
+                  <pic:blipFill>
+                    <a:blip r:embed="rId17"/>
+                    <a:stretch>
+                      <a:fillRect/>
+                    </a:stretch>
+                  </pic:blipFill>
+                  <pic:spPr>
+                    <a:xfrm>
+                      <a:off x="0" y="0"/>
+                      <a:ext cx="5943600" cy="5320665"/>
+                    </a:xfrm>
+                    <a:prstGeom prst="rect">
+                      <a:avLst/>
+                    </a:prstGeom>
+                  </pic:spPr>
+                </pic:pic>
+              </a:graphicData>
+            </a:graphic>
+          </wp:inline>
+        </w:drawing>
+      </w:r>
+    </w:p>
+    <w:p>
+      <w:pPr>
+        <w:rPr>
+          <w:rFonts w:cs="IRANSansX"/>
+          <w:sz w:val="24"/>
+          <w:szCs w:val="24"/>
+          <w:rtl/>
+          <w:lang w:bidi="fa-IR"/>
+        </w:rPr>
+      </w:pPr>
+      <w:r>
+        <w:rPr>
+          <w:rFonts w:cs="IRANSansX" w:hint="cs"/>
+          <w:sz w:val="24"/>
+          <w:szCs w:val="24"/>
+          <w:rtl/>
+          <w:lang w:bidi="fa-IR"/>
+        </w:rPr>
+        <w:t xml:space="preserve">نمودار یک </w:t>
+      </w:r>
+      <w:proofErr w:type="spellStart"/>
+      <w:r>
+        <w:rPr>
+          <w:rFonts w:cs="IRANSansX" w:hint="cs"/>
+          <w:sz w:val="24"/>
+          <w:szCs w:val="24"/>
+          <w:rtl/>
+          <w:lang w:bidi="fa-IR"/>
+        </w:rPr>
+        <w:t>متریک</w:t>
+      </w:r>
+      <w:proofErr w:type="spellEnd"/>
+      <w:r>
+        <w:rPr>
+          <w:rFonts w:cs="IRANSansX" w:hint="cs"/>
+          <w:sz w:val="24"/>
+          <w:szCs w:val="24"/>
+          <w:rtl/>
+          <w:lang w:bidi="fa-IR"/>
+        </w:rPr>
+        <w:t xml:space="preserve"> :</w:t>
+      </w:r>
+    </w:p>
+    <w:p>
+      <w:pPr>
+        <w:rPr>
+          <w:rFonts w:cs="IRANSansX"/>
+          <w:sz w:val="24"/>
+          <w:szCs w:val="24"/>
+          <w:rtl/>
+          <w:lang w:bidi="fa-IR"/>
+        </w:rPr>
+      </w:pPr>
+      <w:r>
+        <w:rPr>
+          <w:rFonts w:cs="IRANSansX"/>
+          <w:sz w:val="24"/>
+          <w:szCs w:val="24"/>
+          <w:rtl/>
+          <w:lang w:bidi="fa-IR"/>
+        </w:rPr>
+        <w:lastRenderedPageBreak/>
+        <w:drawing>
+          <wp:inline distT="0" distB="0" distL="0" distR="0" wp14:anchorId="01F7AC8F" wp14:editId="15A3ADD6">
+            <wp:extent cx="4138019" cy="3635055"/>
+            <wp:effectExtent l="0" t="0" r="0" b="3810"/>
+            <wp:docPr id="13" name="Picture 13"/>
+            <wp:cNvGraphicFramePr>
+              <a:graphicFrameLocks xmlns:a="http://schemas.openxmlformats.org/drawingml/2006/main" noChangeAspect="1"/>
+            </wp:cNvGraphicFramePr>
+            <a:graphic xmlns:a="http://schemas.openxmlformats.org/drawingml/2006/main">
+              <a:graphicData uri="http://schemas.openxmlformats.org/drawingml/2006/picture">
+                <pic:pic xmlns:pic="http://schemas.openxmlformats.org/drawingml/2006/picture">
+                  <pic:nvPicPr>
+                    <pic:cNvPr id="1" name=""/>
+                    <pic:cNvPicPr/>
+                  </pic:nvPicPr>
+                  <pic:blipFill>
+                    <a:blip r:embed="rId18"/>
+                    <a:stretch>
+                      <a:fillRect/>
+                    </a:stretch>
+                  </pic:blipFill>
+                  <pic:spPr>
+                    <a:xfrm>
+                      <a:off x="0" y="0"/>
+                      <a:ext cx="4138019" cy="3635055"/>
+                    </a:xfrm>
+                    <a:prstGeom prst="rect">
+                      <a:avLst/>
+                    </a:prstGeom>
+                  </pic:spPr>
+                </pic:pic>
+              </a:graphicData>
+            </a:graphic>
+          </wp:inline>
+        </w:drawing>
+      </w:r>
+    </w:p>
+    <w:p>
+      <w:pPr>
+        <w:rPr>
+          <w:rFonts w:cs="IRANSansX"/>
+          <w:sz w:val="24"/>
+          <w:szCs w:val="24"/>
+          <w:rtl/>
+          <w:lang w:bidi="fa-IR"/>
+        </w:rPr>
+      </w:pPr>
+      <w:r>
+        <w:rPr>
+          <w:rFonts w:cs="IRANSansX"/>
+          <w:sz w:val="24"/>
+          <w:szCs w:val="24"/>
+          <w:rtl/>
+          <w:lang w:bidi="fa-IR"/>
+        </w:rPr>
+        <w:drawing>
+          <wp:inline distT="0" distB="0" distL="0" distR="0" wp14:anchorId="654BDC12" wp14:editId="09A79CE0">
+            <wp:extent cx="5943600" cy="1038860"/>
+            <wp:effectExtent l="0" t="0" r="0" b="8890"/>
+            <wp:docPr id="14" name="Picture 14"/>
+            <wp:cNvGraphicFramePr>
+              <a:graphicFrameLocks xmlns:a="http://schemas.openxmlformats.org/drawingml/2006/main" noChangeAspect="1"/>
+            </wp:cNvGraphicFramePr>
+            <a:graphic xmlns:a="http://schemas.openxmlformats.org/drawingml/2006/main">
+              <a:graphicData uri="http://schemas.openxmlformats.org/drawingml/2006/picture">
+                <pic:pic xmlns:pic="http://schemas.openxmlformats.org/drawingml/2006/picture">
+                  <pic:nvPicPr>
+                    <pic:cNvPr id="1" name=""/>
+                    <pic:cNvPicPr/>
+                  </pic:nvPicPr>
+                  <pic:blipFill>
+                    <a:blip r:embed="rId19"/>
+                    <a:stretch>
+                      <a:fillRect/>
+                    </a:stretch>
+                  </pic:blipFill>
+                  <pic:spPr>
+                    <a:xfrm>
+                      <a:off x="0" y="0"/>
+                      <a:ext cx="5943600" cy="1038860"/>
+                    </a:xfrm>
+                    <a:prstGeom prst="rect">
+                      <a:avLst/>
+                    </a:prstGeom>
+                  </pic:spPr>
+                </pic:pic>
+              </a:graphicData>
+            </a:graphic>
+          </wp:inline>
+        </w:drawing>
+      </w:r>
+    </w:p>
+    <w:p>
+      <w:pPr>
+        <w:rPr>
+          <w:rFonts w:cs="IRANSansX"/>
+          <w:sz w:val="24"/>
+          <w:szCs w:val="24"/>
+          <w:rtl/>
+          <w:lang w:bidi="fa-IR"/>
+        </w:rPr>
+      </w:pPr>
+      <w:r>
+        <w:rPr>
+          <w:rFonts w:cs="IRANSansX" w:hint="cs"/>
+          <w:sz w:val="24"/>
+          <w:szCs w:val="24"/>
+          <w:rtl/>
+          <w:lang w:bidi="fa-IR"/>
+        </w:rPr>
+        <w:t>و برای تعداد بالاتر :</w:t>
+      </w:r>
+    </w:p>
+    <w:p>
+      <w:pPr>
+        <w:rPr>
+          <w:rFonts w:cs="IRANSansX"/>
+          <w:sz w:val="24"/>
+          <w:szCs w:val="24"/>
+          <w:rtl/>
+          <w:lang w:bidi="fa-IR"/>
+        </w:rPr>
+      </w:pPr>
+      <w:r>
+        <w:rPr>
+          <w:rFonts w:cs="IRANSansX"/>
+          <w:sz w:val="24"/>
+          <w:szCs w:val="24"/>
+          <w:rtl/>
+          <w:lang w:bidi="fa-IR"/>
+        </w:rPr>
+        <w:lastRenderedPageBreak/>
+        <w:drawing>
+          <wp:inline distT="0" distB="0" distL="0" distR="0" wp14:anchorId="4B668EC5" wp14:editId="38800717">
+            <wp:extent cx="3558848" cy="4557155"/>
+            <wp:effectExtent l="0" t="0" r="3810" b="0"/>
+            <wp:docPr id="15" name="Picture 15"/>
+            <wp:cNvGraphicFramePr>
+              <a:graphicFrameLocks xmlns:a="http://schemas.openxmlformats.org/drawingml/2006/main" noChangeAspect="1"/>
+            </wp:cNvGraphicFramePr>
+            <a:graphic xmlns:a="http://schemas.openxmlformats.org/drawingml/2006/main">
+              <a:graphicData uri="http://schemas.openxmlformats.org/drawingml/2006/picture">
+                <pic:pic xmlns:pic="http://schemas.openxmlformats.org/drawingml/2006/picture">
+                  <pic:nvPicPr>
+                    <pic:cNvPr id="1" name=""/>
+                    <pic:cNvPicPr/>
+                  </pic:nvPicPr>
+                  <pic:blipFill>
+                    <a:blip r:embed="rId20"/>
+                    <a:stretch>
+                      <a:fillRect/>
+                    </a:stretch>
+                  </pic:blipFill>
+                  <pic:spPr>
+                    <a:xfrm>
+                      <a:off x="0" y="0"/>
+                      <a:ext cx="3558848" cy="4557155"/>
+                    </a:xfrm>
+                    <a:prstGeom prst="rect">
+                      <a:avLst/>
+                    </a:prstGeom>
+                  </pic:spPr>
+                </pic:pic>
+              </a:graphicData>
+            </a:graphic>
+          </wp:inline>
+        </w:drawing>
+      </w:r>
+    </w:p>
+    <w:p>
+      <w:pPr>
+        <w:rPr>
+          <w:rFonts w:cs="IRANSansX"/>
+          <w:sz w:val="24"/>
+          <w:szCs w:val="24"/>
+          <w:rtl/>
+          <w:lang w:bidi="fa-IR"/>
+        </w:rPr>
+      </w:pPr>
+      <w:r>
+        <w:rPr>
+          <w:rFonts w:cs="IRANSansX"/>
+          <w:sz w:val="24"/>
+          <w:szCs w:val="24"/>
+          <w:rtl/>
+          <w:lang w:bidi="fa-IR"/>
+        </w:rPr>
+        <w:drawing>
+          <wp:inline distT="0" distB="0" distL="0" distR="0" wp14:anchorId="6FD0A079" wp14:editId="6DA8A0C5">
+            <wp:extent cx="5943600" cy="516255"/>
+            <wp:effectExtent l="0" t="0" r="0" b="0"/>
+            <wp:docPr id="16" name="Picture 16"/>
+            <wp:cNvGraphicFramePr>
+              <a:graphicFrameLocks xmlns:a="http://schemas.openxmlformats.org/drawingml/2006/main" noChangeAspect="1"/>
+            </wp:cNvGraphicFramePr>
+            <a:graphic xmlns:a="http://schemas.openxmlformats.org/drawingml/2006/main">
+              <a:graphicData uri="http://schemas.openxmlformats.org/drawingml/2006/picture">
+                <pic:pic xmlns:pic="http://schemas.openxmlformats.org/drawingml/2006/picture">
+                  <pic:nvPicPr>
+                    <pic:cNvPr id="1" name=""/>
+                    <pic:cNvPicPr/>
+                  </pic:nvPicPr>
+                  <pic:blipFill>
+                    <a:blip r:embed="rId21"/>
+                    <a:stretch>
+                      <a:fillRect/>
+                    </a:stretch>
+                  </pic:blipFill>
+                  <pic:spPr>
+                    <a:xfrm>
+                      <a:off x="0" y="0"/>
+                      <a:ext cx="5943600" cy="516255"/>
+                    </a:xfrm>
+                    <a:prstGeom prst="rect">
+                      <a:avLst/>
+                    </a:prstGeom>
+                  </pic:spPr>
+                </pic:pic>
+              </a:graphicData>
+            </a:graphic>
+          </wp:inline>
+        </w:drawing>
+      </w:r>
+    </w:p>
+    <w:p>
+      <w:pPr>
+        <w:rPr>
+          <w:rFonts w:cs="IRANSansX"/>
+          <w:sz w:val="24"/>
+          <w:szCs w:val="24"/>
+          <w:rtl/>
+          <w:lang w:bidi="fa-IR"/>
+        </w:rPr>
+      </w:pPr>
+      <w:r>
+        <w:rPr>
+          <w:rFonts w:cs="IRANSansX"/>
+          <w:sz w:val="24"/>
+          <w:szCs w:val="24"/>
+          <w:rtl/>
+          <w:lang w:bidi="fa-IR"/>
+        </w:rPr>
+        <w:drawing>
+          <wp:inline distT="0" distB="0" distL="0" distR="0" wp14:anchorId="7EE21DAF" wp14:editId="4020CB5A">
+            <wp:extent cx="5943600" cy="2915920"/>
+            <wp:effectExtent l="0" t="0" r="0" b="0"/>
+            <wp:docPr id="17" name="Picture 17"/>
+            <wp:cNvGraphicFramePr>
+              <a:graphicFrameLocks xmlns:a="http://schemas.openxmlformats.org/drawingml/2006/main" noChangeAspect="1"/>
+            </wp:cNvGraphicFramePr>
+            <a:graphic xmlns:a="http://schemas.openxmlformats.org/drawingml/2006/main">
+              <a:graphicData uri="http://schemas.openxmlformats.org/drawingml/2006/picture">
+                <pic:pic xmlns:pic="http://schemas.openxmlformats.org/drawingml/2006/picture">
+                  <pic:nvPicPr>
+                    <pic:cNvPr id="1" name=""/>
+                    <pic:cNvPicPr/>
+                  </pic:nvPicPr>
+                  <pic:blipFill>
+                    <a:blip r:embed="rId22"/>
+                    <a:stretch>
+                      <a:fillRect/>
+                    </a:stretch>
+                  </pic:blipFill>
+                  <pic:spPr>
+                    <a:xfrm>
+                      <a:off x="0" y="0"/>
+                      <a:ext cx="5943600" cy="2915920"/>
                     </a:xfrm>
                     <a:prstGeom prst="rect">
                       <a:avLst/>

</xml_diff>